<commit_message>
Open This Word Docs
</commit_message>
<xml_diff>
--- a/INTECH Coding Round Question.docx
+++ b/INTECH Coding Round Question.docx
@@ -5,15 +5,41 @@
     <w:p>
       <w:pPr>
         <w:rPr>
-          <w:lang w:val="en-US"/>
-        </w:rPr>
-      </w:pPr>
-      <w:r>
-        <w:rPr>
+          <w:b/>
+          <w:bCs/>
+          <w:i/>
+          <w:iCs/>
+          <w:sz w:val="28"/>
+          <w:szCs w:val="28"/>
+          <w:lang w:val="en-US"/>
+        </w:rPr>
+      </w:pPr>
+      <w:r>
+        <w:rPr>
+          <w:b/>
+          <w:bCs/>
+          <w:i/>
+          <w:iCs/>
+          <w:sz w:val="28"/>
+          <w:szCs w:val="28"/>
           <w:lang w:val="en-US"/>
         </w:rPr>
         <w:t xml:space="preserve">                                                    INTECH Coding Round Question </w:t>
       </w:r>
+    </w:p>
+    <w:p>
+      <w:pPr>
+        <w:rPr>
+          <w:lang w:val="en-US"/>
+        </w:rPr>
+      </w:pPr>
+    </w:p>
+    <w:p>
+      <w:pPr>
+        <w:rPr>
+          <w:lang w:val="en-US"/>
+        </w:rPr>
+      </w:pPr>
     </w:p>
     <w:p>
       <w:pPr>
@@ -30,15 +56,14 @@
         <w:rPr>
           <w:lang w:val="en-US"/>
         </w:rPr>
-        <w:t>String compression</w:t>
-      </w:r>
-    </w:p>
-    <w:p>
-      <w:pPr>
-        <w:rPr>
-          <w:lang w:val="en-US"/>
-        </w:rPr>
-      </w:pPr>
+        <w:t>String compressio</w:t>
+      </w:r>
+      <w:r>
+        <w:rPr>
+          <w:lang w:val="en-US"/>
+        </w:rPr>
+        <w:t>n</w:t>
+      </w:r>
     </w:p>
     <w:p>
       <w:pPr>
@@ -92,19 +117,11 @@
           <w:lang w:val="en-US"/>
         </w:rPr>
       </w:pPr>
-      <w:proofErr w:type="gramStart"/>
-      <w:r>
-        <w:rPr>
-          <w:lang w:val="en-US"/>
-        </w:rPr>
-        <w:t>Answer :</w:t>
-      </w:r>
-      <w:proofErr w:type="gramEnd"/>
-      <w:r>
-        <w:rPr>
-          <w:lang w:val="en-US"/>
-        </w:rPr>
-        <w:t xml:space="preserve"> plse don’t consider the indentation </w:t>
+      <w:r>
+        <w:rPr>
+          <w:lang w:val="en-US"/>
+        </w:rPr>
+        <w:t xml:space="preserve">Answer : plse don’t consider the indentation </w:t>
       </w:r>
     </w:p>
     <w:p>
@@ -183,27 +200,510 @@
         <w:rPr>
           <w:lang w:val="en-US"/>
         </w:rPr>
+        <w:t xml:space="preserve">   While( I &lt; </w:t>
+      </w:r>
+      <w:proofErr w:type="spellStart"/>
+      <w:r>
+        <w:rPr>
+          <w:lang w:val="en-US"/>
+        </w:rPr>
+        <w:t>len</w:t>
+      </w:r>
+      <w:proofErr w:type="spellEnd"/>
+      <w:r>
+        <w:rPr>
+          <w:lang w:val="en-US"/>
+        </w:rPr>
+        <w:t>(a)):</w:t>
+      </w:r>
+    </w:p>
+    <w:p>
+      <w:pPr>
+        <w:rPr>
+          <w:lang w:val="en-US"/>
+        </w:rPr>
+      </w:pPr>
+      <w:r>
+        <w:rPr>
+          <w:lang w:val="en-US"/>
+        </w:rPr>
+        <w:t xml:space="preserve">            J = </w:t>
+      </w:r>
+      <w:proofErr w:type="spellStart"/>
+      <w:r>
+        <w:rPr>
+          <w:lang w:val="en-US"/>
+        </w:rPr>
+        <w:t>i</w:t>
+      </w:r>
+      <w:proofErr w:type="spellEnd"/>
+      <w:r>
+        <w:rPr>
+          <w:lang w:val="en-US"/>
+        </w:rPr>
+        <w:t xml:space="preserve"> + 1</w:t>
+      </w:r>
+    </w:p>
+    <w:p>
+      <w:pPr>
+        <w:rPr>
+          <w:lang w:val="en-US"/>
+        </w:rPr>
+      </w:pPr>
+      <w:r>
+        <w:rPr>
+          <w:lang w:val="en-US"/>
+        </w:rPr>
+        <w:t xml:space="preserve">            c = 1</w:t>
+      </w:r>
+    </w:p>
+    <w:p>
+      <w:pPr>
+        <w:rPr>
+          <w:lang w:val="en-US"/>
+        </w:rPr>
+      </w:pPr>
+      <w:r>
+        <w:rPr>
+          <w:lang w:val="en-US"/>
+        </w:rPr>
+        <w:t xml:space="preserve">             while j &lt; </w:t>
+      </w:r>
+      <w:proofErr w:type="spellStart"/>
+      <w:r>
+        <w:rPr>
+          <w:lang w:val="en-US"/>
+        </w:rPr>
+        <w:t>len</w:t>
+      </w:r>
+      <w:proofErr w:type="spellEnd"/>
+      <w:r>
+        <w:rPr>
+          <w:lang w:val="en-US"/>
+        </w:rPr>
+        <w:t>(a) and (a[</w:t>
+      </w:r>
+      <w:proofErr w:type="spellStart"/>
+      <w:r>
+        <w:rPr>
+          <w:lang w:val="en-US"/>
+        </w:rPr>
+        <w:t>i</w:t>
+      </w:r>
+      <w:proofErr w:type="spellEnd"/>
+      <w:r>
+        <w:rPr>
+          <w:lang w:val="en-US"/>
+        </w:rPr>
+        <w:t>] == a[j]):</w:t>
+      </w:r>
+    </w:p>
+    <w:p>
+      <w:pPr>
+        <w:rPr>
+          <w:lang w:val="en-US"/>
+        </w:rPr>
+      </w:pPr>
+      <w:r>
+        <w:rPr>
+          <w:lang w:val="en-US"/>
+        </w:rPr>
+        <w:t xml:space="preserve">                         j += 1</w:t>
+      </w:r>
+    </w:p>
+    <w:p>
+      <w:pPr>
+        <w:rPr>
+          <w:lang w:val="en-US"/>
+        </w:rPr>
+      </w:pPr>
+      <w:r>
+        <w:rPr>
+          <w:lang w:val="en-US"/>
+        </w:rPr>
+        <w:t xml:space="preserve">                         c += 1</w:t>
+      </w:r>
+    </w:p>
+    <w:p>
+      <w:pPr>
+        <w:rPr>
+          <w:lang w:val="en-US"/>
+        </w:rPr>
+      </w:pPr>
+      <w:r>
+        <w:rPr>
+          <w:lang w:val="en-US"/>
+        </w:rPr>
+        <w:t xml:space="preserve">                if c ==1:</w:t>
+      </w:r>
+    </w:p>
+    <w:p>
+      <w:pPr>
+        <w:rPr>
+          <w:lang w:val="en-US"/>
+        </w:rPr>
+      </w:pPr>
+      <w:r>
+        <w:rPr>
+          <w:lang w:val="en-US"/>
+        </w:rPr>
         <w:t xml:space="preserve">   </w:t>
       </w:r>
-      <w:proofErr w:type="gramStart"/>
-      <w:r>
-        <w:rPr>
-          <w:lang w:val="en-US"/>
-        </w:rPr>
-        <w:t>While( I</w:t>
-      </w:r>
-      <w:proofErr w:type="gramEnd"/>
-      <w:r>
-        <w:rPr>
-          <w:lang w:val="en-US"/>
-        </w:rPr>
-        <w:t xml:space="preserve"> &lt; </w:t>
+      <w:r>
+        <w:rPr>
+          <w:lang w:val="en-US"/>
+        </w:rPr>
+        <w:t xml:space="preserve">  </w:t>
+      </w:r>
+      <w:r>
+        <w:rPr>
+          <w:lang w:val="en-US"/>
+        </w:rPr>
+        <w:t xml:space="preserve">            </w:t>
+      </w:r>
+      <w:r>
+        <w:rPr>
+          <w:lang w:val="en-US"/>
+        </w:rPr>
+        <w:t xml:space="preserve">     </w:t>
+      </w:r>
+      <w:r>
+        <w:rPr>
+          <w:lang w:val="en-US"/>
+        </w:rPr>
+        <w:t>x += a[</w:t>
       </w:r>
       <w:proofErr w:type="spellStart"/>
       <w:r>
         <w:rPr>
           <w:lang w:val="en-US"/>
         </w:rPr>
+        <w:t>i</w:t>
+      </w:r>
+      <w:proofErr w:type="spellEnd"/>
+      <w:r>
+        <w:rPr>
+          <w:lang w:val="en-US"/>
+        </w:rPr>
+        <w:t>]</w:t>
+      </w:r>
+    </w:p>
+    <w:p>
+      <w:pPr>
+        <w:rPr>
+          <w:lang w:val="en-US"/>
+        </w:rPr>
+      </w:pPr>
+      <w:r>
+        <w:rPr>
+          <w:lang w:val="en-US"/>
+        </w:rPr>
+        <w:t xml:space="preserve">                else :</w:t>
+      </w:r>
+    </w:p>
+    <w:p>
+      <w:pPr>
+        <w:rPr>
+          <w:lang w:val="en-US"/>
+        </w:rPr>
+      </w:pPr>
+      <w:r>
+        <w:rPr>
+          <w:lang w:val="en-US"/>
+        </w:rPr>
+        <w:t xml:space="preserve">                       x += a[</w:t>
+      </w:r>
+      <w:proofErr w:type="spellStart"/>
+      <w:r>
+        <w:rPr>
+          <w:lang w:val="en-US"/>
+        </w:rPr>
+        <w:t>i</w:t>
+      </w:r>
+      <w:proofErr w:type="spellEnd"/>
+      <w:r>
+        <w:rPr>
+          <w:lang w:val="en-US"/>
+        </w:rPr>
+        <w:t>] + str(c)</w:t>
+      </w:r>
+    </w:p>
+    <w:p>
+      <w:pPr>
+        <w:rPr>
+          <w:lang w:val="en-US"/>
+        </w:rPr>
+      </w:pPr>
+      <w:r>
+        <w:rPr>
+          <w:lang w:val="en-US"/>
+        </w:rPr>
+        <w:t xml:space="preserve">               </w:t>
+      </w:r>
+      <w:proofErr w:type="spellStart"/>
+      <w:r>
+        <w:rPr>
+          <w:lang w:val="en-US"/>
+        </w:rPr>
+        <w:t>i</w:t>
+      </w:r>
+      <w:proofErr w:type="spellEnd"/>
+      <w:r>
+        <w:rPr>
+          <w:lang w:val="en-US"/>
+        </w:rPr>
+        <w:t xml:space="preserve"> = j</w:t>
+      </w:r>
+    </w:p>
+    <w:p>
+      <w:pPr>
+        <w:rPr>
+          <w:lang w:val="en-US"/>
+        </w:rPr>
+      </w:pPr>
+      <w:r>
+        <w:rPr>
+          <w:lang w:val="en-US"/>
+        </w:rPr>
+        <w:t xml:space="preserve">           return x</w:t>
+      </w:r>
+    </w:p>
+    <w:p>
+      <w:pPr>
+        <w:rPr>
+          <w:lang w:val="en-US"/>
+        </w:rPr>
+      </w:pPr>
+      <w:r>
+        <w:rPr>
+          <w:lang w:val="en-US"/>
+        </w:rPr>
+        <w:t xml:space="preserve"># from user side part </w:t>
+      </w:r>
+    </w:p>
+    <w:p>
+      <w:pPr>
+        <w:rPr>
+          <w:lang w:val="en-US"/>
+        </w:rPr>
+      </w:pPr>
+      <w:r>
+        <w:rPr>
+          <w:lang w:val="en-US"/>
+        </w:rPr>
+        <w:t>a = input()</w:t>
+      </w:r>
+    </w:p>
+    <w:p>
+      <w:pPr>
+        <w:rPr>
+          <w:lang w:val="en-US"/>
+        </w:rPr>
+      </w:pPr>
+      <w:r>
+        <w:rPr>
+          <w:lang w:val="en-US"/>
+        </w:rPr>
+        <w:t>print(ab(a))</w:t>
+      </w:r>
+    </w:p>
+    <w:p>
+      <w:pPr>
+        <w:rPr>
+          <w:lang w:val="en-US"/>
+        </w:rPr>
+      </w:pPr>
+    </w:p>
+    <w:p>
+      <w:pPr>
+        <w:rPr>
+          <w:lang w:val="en-US"/>
+        </w:rPr>
+      </w:pPr>
+    </w:p>
+    <w:p>
+      <w:pPr>
+        <w:rPr>
+          <w:lang w:val="en-US"/>
+        </w:rPr>
+      </w:pPr>
+    </w:p>
+    <w:p>
+      <w:pPr>
+        <w:rPr>
+          <w:lang w:val="en-US"/>
+        </w:rPr>
+      </w:pPr>
+    </w:p>
+    <w:p>
+      <w:pPr>
+        <w:rPr>
+          <w:lang w:val="en-US"/>
+        </w:rPr>
+      </w:pPr>
+      <w:r>
+        <w:rPr>
+          <w:lang w:val="en-US"/>
+        </w:rPr>
+        <w:t>Bonus 2: decompress2</w:t>
+      </w:r>
+    </w:p>
+    <w:p>
+      <w:pPr>
+        <w:rPr>
+          <w:lang w:val="en-US"/>
+        </w:rPr>
+      </w:pPr>
+      <w:r>
+        <w:rPr>
+          <w:lang w:val="en-US"/>
+        </w:rPr>
+        <w:t xml:space="preserve">ab2c1ac3 should return </w:t>
+      </w:r>
+      <w:proofErr w:type="spellStart"/>
+      <w:r>
+        <w:rPr>
+          <w:lang w:val="en-US"/>
+        </w:rPr>
+        <w:t>aabbcaaaccc</w:t>
+      </w:r>
+      <w:proofErr w:type="spellEnd"/>
+      <w:r>
+        <w:rPr>
+          <w:lang w:val="en-US"/>
+        </w:rPr>
+        <w:t>.</w:t>
+      </w:r>
+    </w:p>
+    <w:p>
+      <w:pPr>
+        <w:rPr>
+          <w:lang w:val="en-US"/>
+        </w:rPr>
+      </w:pPr>
+      <w:r>
+        <w:rPr>
+          <w:lang w:val="en-US"/>
+        </w:rPr>
+        <w:t>Think about how you will test this code.</w:t>
+      </w:r>
+    </w:p>
+    <w:p>
+      <w:pPr>
+        <w:rPr>
+          <w:lang w:val="en-US"/>
+        </w:rPr>
+      </w:pPr>
+    </w:p>
+    <w:p>
+      <w:pPr>
+        <w:rPr>
+          <w:lang w:val="en-US"/>
+        </w:rPr>
+      </w:pPr>
+      <w:r>
+        <w:rPr>
+          <w:lang w:val="en-US"/>
+        </w:rPr>
+        <w:t>Answer:</w:t>
+      </w:r>
+    </w:p>
+    <w:p>
+      <w:pPr>
+        <w:rPr>
+          <w:lang w:val="en-US"/>
+        </w:rPr>
+      </w:pPr>
+      <w:r>
+        <w:rPr>
+          <w:lang w:val="en-US"/>
+        </w:rPr>
+        <w:t xml:space="preserve">def string(s): </w:t>
+      </w:r>
+    </w:p>
+    <w:p>
+      <w:pPr>
+        <w:rPr>
+          <w:lang w:val="en-US"/>
+        </w:rPr>
+      </w:pPr>
+      <w:r>
+        <w:rPr>
+          <w:lang w:val="en-US"/>
+        </w:rPr>
+        <w:t xml:space="preserve">   </w:t>
+      </w:r>
+      <w:proofErr w:type="spellStart"/>
+      <w:r>
+        <w:rPr>
+          <w:lang w:val="en-US"/>
+        </w:rPr>
+        <w:t>i</w:t>
+      </w:r>
+      <w:proofErr w:type="spellEnd"/>
+      <w:r>
+        <w:rPr>
+          <w:lang w:val="en-US"/>
+        </w:rPr>
+        <w:t xml:space="preserve"> = 0</w:t>
+      </w:r>
+    </w:p>
+    <w:p>
+      <w:pPr>
+        <w:rPr>
+          <w:lang w:val="en-US"/>
+        </w:rPr>
+      </w:pPr>
+      <w:r>
+        <w:rPr>
+          <w:lang w:val="en-US"/>
+        </w:rPr>
+        <w:t xml:space="preserve">  d</w:t>
+      </w:r>
+      <w:r>
+        <w:rPr>
+          <w:lang w:val="en-US"/>
+        </w:rPr>
+        <w:t>ecomposed = “”</w:t>
+      </w:r>
+    </w:p>
+    <w:p>
+      <w:pPr>
+        <w:rPr>
+          <w:lang w:val="en-US"/>
+        </w:rPr>
+      </w:pPr>
+      <w:r>
+        <w:rPr>
+          <w:lang w:val="en-US"/>
+        </w:rPr>
+        <w:t>w</w:t>
+      </w:r>
+      <w:r>
+        <w:rPr>
+          <w:lang w:val="en-US"/>
+        </w:rPr>
+        <w:t xml:space="preserve">hile </w:t>
+      </w:r>
+      <w:proofErr w:type="spellStart"/>
+      <w:r>
+        <w:rPr>
+          <w:lang w:val="en-US"/>
+        </w:rPr>
+        <w:t>i</w:t>
+      </w:r>
+      <w:proofErr w:type="spellEnd"/>
+      <w:r>
+        <w:rPr>
+          <w:lang w:val="en-US"/>
+        </w:rPr>
+        <w:t>&lt;</w:t>
+      </w:r>
+      <w:proofErr w:type="spellStart"/>
+      <w:r>
+        <w:rPr>
+          <w:lang w:val="en-US"/>
+        </w:rPr>
         <w:t>len</w:t>
       </w:r>
       <w:proofErr w:type="spellEnd"/>
@@ -211,20 +711,20 @@
         <w:rPr>
           <w:lang w:val="en-US"/>
         </w:rPr>
-        <w:t>(a)):</w:t>
-      </w:r>
-    </w:p>
-    <w:p>
-      <w:pPr>
-        <w:rPr>
-          <w:lang w:val="en-US"/>
-        </w:rPr>
-      </w:pPr>
-      <w:r>
-        <w:rPr>
-          <w:lang w:val="en-US"/>
-        </w:rPr>
-        <w:t xml:space="preserve">            J = </w:t>
+        <w:t>(s):</w:t>
+      </w:r>
+    </w:p>
+    <w:p>
+      <w:pPr>
+        <w:rPr>
+          <w:lang w:val="en-US"/>
+        </w:rPr>
+      </w:pPr>
+      <w:r>
+        <w:rPr>
+          <w:lang w:val="en-US"/>
+        </w:rPr>
+        <w:t xml:space="preserve">    If not s[</w:t>
       </w:r>
       <w:proofErr w:type="spellStart"/>
       <w:r>
@@ -238,39 +738,40 @@
         <w:rPr>
           <w:lang w:val="en-US"/>
         </w:rPr>
-        <w:t xml:space="preserve"> + 1</w:t>
-      </w:r>
-    </w:p>
-    <w:p>
-      <w:pPr>
-        <w:rPr>
-          <w:lang w:val="en-US"/>
-        </w:rPr>
-      </w:pPr>
-      <w:r>
-        <w:rPr>
-          <w:lang w:val="en-US"/>
-        </w:rPr>
-        <w:t xml:space="preserve">            c = 1</w:t>
-      </w:r>
-    </w:p>
-    <w:p>
-      <w:pPr>
-        <w:rPr>
-          <w:lang w:val="en-US"/>
-        </w:rPr>
-      </w:pPr>
-      <w:r>
-        <w:rPr>
-          <w:lang w:val="en-US"/>
-        </w:rPr>
-        <w:t xml:space="preserve">             while j &lt; </w:t>
+        <w:t>].</w:t>
       </w:r>
       <w:proofErr w:type="spellStart"/>
       <w:r>
         <w:rPr>
           <w:lang w:val="en-US"/>
         </w:rPr>
+        <w:t>isdigit</w:t>
+      </w:r>
+      <w:proofErr w:type="spellEnd"/>
+      <w:r>
+        <w:rPr>
+          <w:lang w:val="en-US"/>
+        </w:rPr>
+        <w:t>():</w:t>
+      </w:r>
+    </w:p>
+    <w:p>
+      <w:pPr>
+        <w:rPr>
+          <w:lang w:val="en-US"/>
+        </w:rPr>
+      </w:pPr>
+      <w:r>
+        <w:rPr>
+          <w:lang w:val="en-US"/>
+        </w:rPr>
+        <w:t xml:space="preserve">        If i+1 &lt; </w:t>
+      </w:r>
+      <w:proofErr w:type="spellStart"/>
+      <w:r>
+        <w:rPr>
+          <w:lang w:val="en-US"/>
+        </w:rPr>
         <w:t>len</w:t>
       </w:r>
       <w:proofErr w:type="spellEnd"/>
@@ -278,13 +779,52 @@
         <w:rPr>
           <w:lang w:val="en-US"/>
         </w:rPr>
-        <w:t>(a) and (a[</w:t>
+        <w:t>(s) and s[i+1].</w:t>
       </w:r>
       <w:proofErr w:type="spellStart"/>
       <w:r>
         <w:rPr>
           <w:lang w:val="en-US"/>
         </w:rPr>
+        <w:t>isdigit</w:t>
+      </w:r>
+      <w:proofErr w:type="spellEnd"/>
+      <w:r>
+        <w:rPr>
+          <w:lang w:val="en-US"/>
+        </w:rPr>
+        <w:t>():</w:t>
+      </w:r>
+    </w:p>
+    <w:p>
+      <w:pPr>
+        <w:rPr>
+          <w:lang w:val="en-US"/>
+        </w:rPr>
+      </w:pPr>
+      <w:r>
+        <w:rPr>
+          <w:lang w:val="en-US"/>
+        </w:rPr>
+        <w:t xml:space="preserve">             </w:t>
+      </w:r>
+      <w:r>
+        <w:rPr>
+          <w:lang w:val="en-US"/>
+        </w:rPr>
+        <w:t>d</w:t>
+      </w:r>
+      <w:r>
+        <w:rPr>
+          <w:lang w:val="en-US"/>
+        </w:rPr>
+        <w:t>ecomposed += s[</w:t>
+      </w:r>
+      <w:proofErr w:type="spellStart"/>
+      <w:r>
+        <w:rPr>
+          <w:lang w:val="en-US"/>
+        </w:rPr>
         <w:t>i</w:t>
       </w:r>
       <w:proofErr w:type="spellEnd"/>
@@ -292,66 +832,67 @@
         <w:rPr>
           <w:lang w:val="en-US"/>
         </w:rPr>
-        <w:t>] == a[j]):</w:t>
-      </w:r>
-    </w:p>
-    <w:p>
-      <w:pPr>
-        <w:rPr>
-          <w:lang w:val="en-US"/>
-        </w:rPr>
-      </w:pPr>
-      <w:r>
-        <w:rPr>
-          <w:lang w:val="en-US"/>
-        </w:rPr>
-        <w:t xml:space="preserve">                         j += 1</w:t>
-      </w:r>
-    </w:p>
-    <w:p>
-      <w:pPr>
-        <w:rPr>
-          <w:lang w:val="en-US"/>
-        </w:rPr>
-      </w:pPr>
-      <w:r>
-        <w:rPr>
-          <w:lang w:val="en-US"/>
-        </w:rPr>
-        <w:t xml:space="preserve">                         c += 1</w:t>
-      </w:r>
-    </w:p>
-    <w:p>
-      <w:pPr>
-        <w:rPr>
-          <w:lang w:val="en-US"/>
-        </w:rPr>
-      </w:pPr>
-      <w:r>
-        <w:rPr>
-          <w:lang w:val="en-US"/>
-        </w:rPr>
-        <w:t xml:space="preserve">                if c ==1:</w:t>
-      </w:r>
-    </w:p>
-    <w:p>
-      <w:pPr>
-        <w:rPr>
-          <w:lang w:val="en-US"/>
-        </w:rPr>
-      </w:pPr>
-      <w:r>
-        <w:rPr>
-          <w:lang w:val="en-US"/>
-        </w:rPr>
-        <w:t xml:space="preserve">   </w:t>
-      </w:r>
-      <w:r>
-        <w:rPr>
-          <w:lang w:val="en-US"/>
-        </w:rPr>
-        <w:t xml:space="preserve">  </w:t>
-      </w:r>
+        <w:t>] * int(s[i+1])</w:t>
+      </w:r>
+    </w:p>
+    <w:p>
+      <w:pPr>
+        <w:rPr>
+          <w:lang w:val="en-US"/>
+        </w:rPr>
+      </w:pPr>
+      <w:r>
+        <w:rPr>
+          <w:lang w:val="en-US"/>
+        </w:rPr>
+        <w:t xml:space="preserve">             </w:t>
+      </w:r>
+      <w:proofErr w:type="spellStart"/>
+      <w:r>
+        <w:rPr>
+          <w:lang w:val="en-US"/>
+        </w:rPr>
+        <w:t>i</w:t>
+      </w:r>
+      <w:proofErr w:type="spellEnd"/>
+      <w:r>
+        <w:rPr>
+          <w:lang w:val="en-US"/>
+        </w:rPr>
+        <w:t>+=2</w:t>
+      </w:r>
+    </w:p>
+    <w:p>
+      <w:pPr>
+        <w:rPr>
+          <w:lang w:val="en-US"/>
+        </w:rPr>
+      </w:pPr>
+      <w:r>
+        <w:rPr>
+          <w:lang w:val="en-US"/>
+        </w:rPr>
+        <w:t xml:space="preserve">         </w:t>
+      </w:r>
+      <w:r>
+        <w:rPr>
+          <w:lang w:val="en-US"/>
+        </w:rPr>
+        <w:t>e</w:t>
+      </w:r>
+      <w:r>
+        <w:rPr>
+          <w:lang w:val="en-US"/>
+        </w:rPr>
+        <w:t>lse:</w:t>
+      </w:r>
+    </w:p>
+    <w:p>
+      <w:pPr>
+        <w:rPr>
+          <w:lang w:val="en-US"/>
+        </w:rPr>
+      </w:pPr>
       <w:r>
         <w:rPr>
           <w:lang w:val="en-US"/>
@@ -362,13 +903,13 @@
         <w:rPr>
           <w:lang w:val="en-US"/>
         </w:rPr>
-        <w:t xml:space="preserve">     </w:t>
-      </w:r>
-      <w:r>
-        <w:rPr>
-          <w:lang w:val="en-US"/>
-        </w:rPr>
-        <w:t>x += a[</w:t>
+        <w:t>d</w:t>
+      </w:r>
+      <w:r>
+        <w:rPr>
+          <w:lang w:val="en-US"/>
+        </w:rPr>
+        <w:t>ecomposed += s[</w:t>
       </w:r>
       <w:proofErr w:type="spellStart"/>
       <w:r>
@@ -395,28 +936,7 @@
         <w:rPr>
           <w:lang w:val="en-US"/>
         </w:rPr>
-        <w:t xml:space="preserve">                </w:t>
-      </w:r>
-      <w:proofErr w:type="gramStart"/>
-      <w:r>
-        <w:rPr>
-          <w:lang w:val="en-US"/>
-        </w:rPr>
-        <w:t>else :</w:t>
-      </w:r>
-      <w:proofErr w:type="gramEnd"/>
-    </w:p>
-    <w:p>
-      <w:pPr>
-        <w:rPr>
-          <w:lang w:val="en-US"/>
-        </w:rPr>
-      </w:pPr>
-      <w:r>
-        <w:rPr>
-          <w:lang w:val="en-US"/>
-        </w:rPr>
-        <w:t xml:space="preserve">                       x += a[</w:t>
+        <w:t xml:space="preserve">            </w:t>
       </w:r>
       <w:proofErr w:type="spellStart"/>
       <w:r>
@@ -430,20 +950,45 @@
         <w:rPr>
           <w:lang w:val="en-US"/>
         </w:rPr>
-        <w:t>] + str(c)</w:t>
-      </w:r>
-    </w:p>
-    <w:p>
-      <w:pPr>
-        <w:rPr>
-          <w:lang w:val="en-US"/>
-        </w:rPr>
-      </w:pPr>
-      <w:r>
-        <w:rPr>
-          <w:lang w:val="en-US"/>
-        </w:rPr>
-        <w:t xml:space="preserve">               </w:t>
+        <w:t xml:space="preserve"> += 1</w:t>
+      </w:r>
+    </w:p>
+    <w:p>
+      <w:pPr>
+        <w:rPr>
+          <w:lang w:val="en-US"/>
+        </w:rPr>
+      </w:pPr>
+      <w:r>
+        <w:rPr>
+          <w:lang w:val="en-US"/>
+        </w:rPr>
+        <w:t xml:space="preserve">    </w:t>
+      </w:r>
+      <w:r>
+        <w:rPr>
+          <w:lang w:val="en-US"/>
+        </w:rPr>
+        <w:t>e</w:t>
+      </w:r>
+      <w:r>
+        <w:rPr>
+          <w:lang w:val="en-US"/>
+        </w:rPr>
+        <w:t>lse:</w:t>
+      </w:r>
+    </w:p>
+    <w:p>
+      <w:pPr>
+        <w:rPr>
+          <w:lang w:val="en-US"/>
+        </w:rPr>
+      </w:pPr>
+      <w:r>
+        <w:rPr>
+          <w:lang w:val="en-US"/>
+        </w:rPr>
+        <w:t xml:space="preserve">          </w:t>
       </w:r>
       <w:proofErr w:type="spellStart"/>
       <w:r>
@@ -457,529 +1002,6 @@
         <w:rPr>
           <w:lang w:val="en-US"/>
         </w:rPr>
-        <w:t xml:space="preserve"> = j</w:t>
-      </w:r>
-    </w:p>
-    <w:p>
-      <w:pPr>
-        <w:rPr>
-          <w:lang w:val="en-US"/>
-        </w:rPr>
-      </w:pPr>
-      <w:r>
-        <w:rPr>
-          <w:lang w:val="en-US"/>
-        </w:rPr>
-        <w:t xml:space="preserve">           return x</w:t>
-      </w:r>
-    </w:p>
-    <w:p>
-      <w:pPr>
-        <w:rPr>
-          <w:lang w:val="en-US"/>
-        </w:rPr>
-      </w:pPr>
-      <w:r>
-        <w:rPr>
-          <w:lang w:val="en-US"/>
-        </w:rPr>
-        <w:t xml:space="preserve"># from user side part </w:t>
-      </w:r>
-    </w:p>
-    <w:p>
-      <w:pPr>
-        <w:rPr>
-          <w:lang w:val="en-US"/>
-        </w:rPr>
-      </w:pPr>
-      <w:r>
-        <w:rPr>
-          <w:lang w:val="en-US"/>
-        </w:rPr>
-        <w:t xml:space="preserve">a = </w:t>
-      </w:r>
-      <w:proofErr w:type="gramStart"/>
-      <w:r>
-        <w:rPr>
-          <w:lang w:val="en-US"/>
-        </w:rPr>
-        <w:t>input(</w:t>
-      </w:r>
-      <w:proofErr w:type="gramEnd"/>
-      <w:r>
-        <w:rPr>
-          <w:lang w:val="en-US"/>
-        </w:rPr>
-        <w:t>)</w:t>
-      </w:r>
-    </w:p>
-    <w:p>
-      <w:pPr>
-        <w:rPr>
-          <w:lang w:val="en-US"/>
-        </w:rPr>
-      </w:pPr>
-      <w:r>
-        <w:rPr>
-          <w:lang w:val="en-US"/>
-        </w:rPr>
-        <w:t>print(ab(a))</w:t>
-      </w:r>
-    </w:p>
-    <w:p>
-      <w:pPr>
-        <w:rPr>
-          <w:lang w:val="en-US"/>
-        </w:rPr>
-      </w:pPr>
-    </w:p>
-    <w:p>
-      <w:pPr>
-        <w:rPr>
-          <w:lang w:val="en-US"/>
-        </w:rPr>
-      </w:pPr>
-    </w:p>
-    <w:p>
-      <w:pPr>
-        <w:rPr>
-          <w:lang w:val="en-US"/>
-        </w:rPr>
-      </w:pPr>
-    </w:p>
-    <w:p>
-      <w:pPr>
-        <w:rPr>
-          <w:lang w:val="en-US"/>
-        </w:rPr>
-      </w:pPr>
-    </w:p>
-    <w:p>
-      <w:pPr>
-        <w:rPr>
-          <w:lang w:val="en-US"/>
-        </w:rPr>
-      </w:pPr>
-      <w:r>
-        <w:rPr>
-          <w:lang w:val="en-US"/>
-        </w:rPr>
-        <w:lastRenderedPageBreak/>
-        <w:t>Bonus 2: decompress2</w:t>
-      </w:r>
-    </w:p>
-    <w:p>
-      <w:pPr>
-        <w:rPr>
-          <w:lang w:val="en-US"/>
-        </w:rPr>
-      </w:pPr>
-      <w:r>
-        <w:rPr>
-          <w:lang w:val="en-US"/>
-        </w:rPr>
-        <w:t xml:space="preserve">ab2c1ac3 should return </w:t>
-      </w:r>
-      <w:proofErr w:type="spellStart"/>
-      <w:r>
-        <w:rPr>
-          <w:lang w:val="en-US"/>
-        </w:rPr>
-        <w:t>aabbcaaaccc</w:t>
-      </w:r>
-      <w:proofErr w:type="spellEnd"/>
-      <w:r>
-        <w:rPr>
-          <w:lang w:val="en-US"/>
-        </w:rPr>
-        <w:t>.</w:t>
-      </w:r>
-    </w:p>
-    <w:p>
-      <w:pPr>
-        <w:rPr>
-          <w:lang w:val="en-US"/>
-        </w:rPr>
-      </w:pPr>
-      <w:r>
-        <w:rPr>
-          <w:lang w:val="en-US"/>
-        </w:rPr>
-        <w:t>Think about how you will test this code.</w:t>
-      </w:r>
-    </w:p>
-    <w:p>
-      <w:pPr>
-        <w:rPr>
-          <w:lang w:val="en-US"/>
-        </w:rPr>
-      </w:pPr>
-    </w:p>
-    <w:p>
-      <w:pPr>
-        <w:rPr>
-          <w:lang w:val="en-US"/>
-        </w:rPr>
-      </w:pPr>
-      <w:r>
-        <w:rPr>
-          <w:lang w:val="en-US"/>
-        </w:rPr>
-        <w:t>Answer:</w:t>
-      </w:r>
-    </w:p>
-    <w:p>
-      <w:pPr>
-        <w:rPr>
-          <w:lang w:val="en-US"/>
-        </w:rPr>
-      </w:pPr>
-      <w:r>
-        <w:rPr>
-          <w:lang w:val="en-US"/>
-        </w:rPr>
-        <w:t xml:space="preserve">def string(s): </w:t>
-      </w:r>
-    </w:p>
-    <w:p>
-      <w:pPr>
-        <w:rPr>
-          <w:lang w:val="en-US"/>
-        </w:rPr>
-      </w:pPr>
-      <w:r>
-        <w:rPr>
-          <w:lang w:val="en-US"/>
-        </w:rPr>
-        <w:t xml:space="preserve">   </w:t>
-      </w:r>
-      <w:proofErr w:type="spellStart"/>
-      <w:r>
-        <w:rPr>
-          <w:lang w:val="en-US"/>
-        </w:rPr>
-        <w:t>i</w:t>
-      </w:r>
-      <w:proofErr w:type="spellEnd"/>
-      <w:r>
-        <w:rPr>
-          <w:lang w:val="en-US"/>
-        </w:rPr>
-        <w:t xml:space="preserve"> = 0</w:t>
-      </w:r>
-    </w:p>
-    <w:p>
-      <w:pPr>
-        <w:rPr>
-          <w:lang w:val="en-US"/>
-        </w:rPr>
-      </w:pPr>
-      <w:r>
-        <w:rPr>
-          <w:lang w:val="en-US"/>
-        </w:rPr>
-        <w:t xml:space="preserve">  d</w:t>
-      </w:r>
-      <w:r>
-        <w:rPr>
-          <w:lang w:val="en-US"/>
-        </w:rPr>
-        <w:t>ecomposed = “”</w:t>
-      </w:r>
-    </w:p>
-    <w:p>
-      <w:pPr>
-        <w:rPr>
-          <w:lang w:val="en-US"/>
-        </w:rPr>
-      </w:pPr>
-      <w:r>
-        <w:rPr>
-          <w:lang w:val="en-US"/>
-        </w:rPr>
-        <w:t>w</w:t>
-      </w:r>
-      <w:r>
-        <w:rPr>
-          <w:lang w:val="en-US"/>
-        </w:rPr>
-        <w:t xml:space="preserve">hile </w:t>
-      </w:r>
-      <w:proofErr w:type="spellStart"/>
-      <w:r>
-        <w:rPr>
-          <w:lang w:val="en-US"/>
-        </w:rPr>
-        <w:t>i</w:t>
-      </w:r>
-      <w:proofErr w:type="spellEnd"/>
-      <w:r>
-        <w:rPr>
-          <w:lang w:val="en-US"/>
-        </w:rPr>
-        <w:t>&lt;</w:t>
-      </w:r>
-      <w:proofErr w:type="spellStart"/>
-      <w:r>
-        <w:rPr>
-          <w:lang w:val="en-US"/>
-        </w:rPr>
-        <w:t>len</w:t>
-      </w:r>
-      <w:proofErr w:type="spellEnd"/>
-      <w:r>
-        <w:rPr>
-          <w:lang w:val="en-US"/>
-        </w:rPr>
-        <w:t>(s):</w:t>
-      </w:r>
-    </w:p>
-    <w:p>
-      <w:pPr>
-        <w:rPr>
-          <w:lang w:val="en-US"/>
-        </w:rPr>
-      </w:pPr>
-      <w:r>
-        <w:rPr>
-          <w:lang w:val="en-US"/>
-        </w:rPr>
-        <w:t xml:space="preserve">    If not s[</w:t>
-      </w:r>
-      <w:proofErr w:type="spellStart"/>
-      <w:r>
-        <w:rPr>
-          <w:lang w:val="en-US"/>
-        </w:rPr>
-        <w:t>i</w:t>
-      </w:r>
-      <w:proofErr w:type="spellEnd"/>
-      <w:proofErr w:type="gramStart"/>
-      <w:r>
-        <w:rPr>
-          <w:lang w:val="en-US"/>
-        </w:rPr>
-        <w:t>].</w:t>
-      </w:r>
-      <w:proofErr w:type="spellStart"/>
-      <w:r>
-        <w:rPr>
-          <w:lang w:val="en-US"/>
-        </w:rPr>
-        <w:t>isdigit</w:t>
-      </w:r>
-      <w:proofErr w:type="spellEnd"/>
-      <w:proofErr w:type="gramEnd"/>
-      <w:r>
-        <w:rPr>
-          <w:lang w:val="en-US"/>
-        </w:rPr>
-        <w:t>():</w:t>
-      </w:r>
-    </w:p>
-    <w:p>
-      <w:pPr>
-        <w:rPr>
-          <w:lang w:val="en-US"/>
-        </w:rPr>
-      </w:pPr>
-      <w:r>
-        <w:rPr>
-          <w:lang w:val="en-US"/>
-        </w:rPr>
-        <w:t xml:space="preserve">        If i+1 &lt; </w:t>
-      </w:r>
-      <w:proofErr w:type="spellStart"/>
-      <w:r>
-        <w:rPr>
-          <w:lang w:val="en-US"/>
-        </w:rPr>
-        <w:t>len</w:t>
-      </w:r>
-      <w:proofErr w:type="spellEnd"/>
-      <w:r>
-        <w:rPr>
-          <w:lang w:val="en-US"/>
-        </w:rPr>
-        <w:t>(s) and s[i+1</w:t>
-      </w:r>
-      <w:proofErr w:type="gramStart"/>
-      <w:r>
-        <w:rPr>
-          <w:lang w:val="en-US"/>
-        </w:rPr>
-        <w:t>].</w:t>
-      </w:r>
-      <w:proofErr w:type="spellStart"/>
-      <w:r>
-        <w:rPr>
-          <w:lang w:val="en-US"/>
-        </w:rPr>
-        <w:t>isdigit</w:t>
-      </w:r>
-      <w:proofErr w:type="spellEnd"/>
-      <w:proofErr w:type="gramEnd"/>
-      <w:r>
-        <w:rPr>
-          <w:lang w:val="en-US"/>
-        </w:rPr>
-        <w:t>():</w:t>
-      </w:r>
-    </w:p>
-    <w:p>
-      <w:pPr>
-        <w:rPr>
-          <w:lang w:val="en-US"/>
-        </w:rPr>
-      </w:pPr>
-      <w:r>
-        <w:rPr>
-          <w:lang w:val="en-US"/>
-        </w:rPr>
-        <w:t xml:space="preserve">             </w:t>
-      </w:r>
-      <w:r>
-        <w:rPr>
-          <w:lang w:val="en-US"/>
-        </w:rPr>
-        <w:t>d</w:t>
-      </w:r>
-      <w:r>
-        <w:rPr>
-          <w:lang w:val="en-US"/>
-        </w:rPr>
-        <w:t>ecomposed += s[</w:t>
-      </w:r>
-      <w:proofErr w:type="spellStart"/>
-      <w:r>
-        <w:rPr>
-          <w:lang w:val="en-US"/>
-        </w:rPr>
-        <w:t>i</w:t>
-      </w:r>
-      <w:proofErr w:type="spellEnd"/>
-      <w:r>
-        <w:rPr>
-          <w:lang w:val="en-US"/>
-        </w:rPr>
-        <w:t>] * int(s[i+1])</w:t>
-      </w:r>
-    </w:p>
-    <w:p>
-      <w:pPr>
-        <w:rPr>
-          <w:lang w:val="en-US"/>
-        </w:rPr>
-      </w:pPr>
-      <w:r>
-        <w:rPr>
-          <w:lang w:val="en-US"/>
-        </w:rPr>
-        <w:t xml:space="preserve">             </w:t>
-      </w:r>
-      <w:proofErr w:type="spellStart"/>
-      <w:r>
-        <w:rPr>
-          <w:lang w:val="en-US"/>
-        </w:rPr>
-        <w:t>i</w:t>
-      </w:r>
-      <w:proofErr w:type="spellEnd"/>
-      <w:r>
-        <w:rPr>
-          <w:lang w:val="en-US"/>
-        </w:rPr>
-        <w:t>+=2</w:t>
-      </w:r>
-    </w:p>
-    <w:p>
-      <w:pPr>
-        <w:rPr>
-          <w:lang w:val="en-US"/>
-        </w:rPr>
-      </w:pPr>
-      <w:r>
-        <w:rPr>
-          <w:lang w:val="en-US"/>
-        </w:rPr>
-        <w:t xml:space="preserve">         </w:t>
-      </w:r>
-      <w:r>
-        <w:rPr>
-          <w:lang w:val="en-US"/>
-        </w:rPr>
-        <w:t>e</w:t>
-      </w:r>
-      <w:r>
-        <w:rPr>
-          <w:lang w:val="en-US"/>
-        </w:rPr>
-        <w:t>lse:</w:t>
-      </w:r>
-    </w:p>
-    <w:p>
-      <w:pPr>
-        <w:rPr>
-          <w:lang w:val="en-US"/>
-        </w:rPr>
-      </w:pPr>
-      <w:r>
-        <w:rPr>
-          <w:lang w:val="en-US"/>
-        </w:rPr>
-        <w:t xml:space="preserve">            </w:t>
-      </w:r>
-      <w:r>
-        <w:rPr>
-          <w:lang w:val="en-US"/>
-        </w:rPr>
-        <w:t>d</w:t>
-      </w:r>
-      <w:r>
-        <w:rPr>
-          <w:lang w:val="en-US"/>
-        </w:rPr>
-        <w:t>ecomposed += s[</w:t>
-      </w:r>
-      <w:proofErr w:type="spellStart"/>
-      <w:r>
-        <w:rPr>
-          <w:lang w:val="en-US"/>
-        </w:rPr>
-        <w:t>i</w:t>
-      </w:r>
-      <w:proofErr w:type="spellEnd"/>
-      <w:r>
-        <w:rPr>
-          <w:lang w:val="en-US"/>
-        </w:rPr>
-        <w:t>]</w:t>
-      </w:r>
-    </w:p>
-    <w:p>
-      <w:pPr>
-        <w:rPr>
-          <w:lang w:val="en-US"/>
-        </w:rPr>
-      </w:pPr>
-      <w:r>
-        <w:rPr>
-          <w:lang w:val="en-US"/>
-        </w:rPr>
-        <w:t xml:space="preserve">            </w:t>
-      </w:r>
-      <w:proofErr w:type="spellStart"/>
-      <w:r>
-        <w:rPr>
-          <w:lang w:val="en-US"/>
-        </w:rPr>
-        <w:t>i</w:t>
-      </w:r>
-      <w:proofErr w:type="spellEnd"/>
-      <w:r>
-        <w:rPr>
-          <w:lang w:val="en-US"/>
-        </w:rPr>
         <w:t xml:space="preserve"> += 1</w:t>
       </w:r>
     </w:p>
@@ -993,58 +1015,6 @@
         <w:rPr>
           <w:lang w:val="en-US"/>
         </w:rPr>
-        <w:t xml:space="preserve">    </w:t>
-      </w:r>
-      <w:r>
-        <w:rPr>
-          <w:lang w:val="en-US"/>
-        </w:rPr>
-        <w:t>e</w:t>
-      </w:r>
-      <w:r>
-        <w:rPr>
-          <w:lang w:val="en-US"/>
-        </w:rPr>
-        <w:t>lse:</w:t>
-      </w:r>
-    </w:p>
-    <w:p>
-      <w:pPr>
-        <w:rPr>
-          <w:lang w:val="en-US"/>
-        </w:rPr>
-      </w:pPr>
-      <w:r>
-        <w:rPr>
-          <w:lang w:val="en-US"/>
-        </w:rPr>
-        <w:t xml:space="preserve">          </w:t>
-      </w:r>
-      <w:proofErr w:type="spellStart"/>
-      <w:r>
-        <w:rPr>
-          <w:lang w:val="en-US"/>
-        </w:rPr>
-        <w:t>i</w:t>
-      </w:r>
-      <w:proofErr w:type="spellEnd"/>
-      <w:r>
-        <w:rPr>
-          <w:lang w:val="en-US"/>
-        </w:rPr>
-        <w:t xml:space="preserve"> += 1</w:t>
-      </w:r>
-    </w:p>
-    <w:p>
-      <w:pPr>
-        <w:rPr>
-          <w:lang w:val="en-US"/>
-        </w:rPr>
-      </w:pPr>
-      <w:r>
-        <w:rPr>
-          <w:lang w:val="en-US"/>
-        </w:rPr>
         <w:t>r</w:t>
       </w:r>
       <w:r>
@@ -1084,21 +1054,7 @@
         <w:rPr>
           <w:lang w:val="en-US"/>
         </w:rPr>
-        <w:t xml:space="preserve">User = </w:t>
-      </w:r>
-      <w:proofErr w:type="gramStart"/>
-      <w:r>
-        <w:rPr>
-          <w:lang w:val="en-US"/>
-        </w:rPr>
-        <w:t>input(</w:t>
-      </w:r>
-      <w:proofErr w:type="gramEnd"/>
-      <w:r>
-        <w:rPr>
-          <w:lang w:val="en-US"/>
-        </w:rPr>
-        <w:t>)</w:t>
+        <w:t>User = input()</w:t>
       </w:r>
     </w:p>
     <w:p>
@@ -1138,15 +1094,8 @@
         <w:rPr>
           <w:lang w:val="en-US"/>
         </w:rPr>
-        <w:t>……………………………………………………………………….</w:t>
-      </w:r>
-    </w:p>
-    <w:p>
-      <w:pPr>
-        <w:rPr>
-          <w:lang w:val="en-US"/>
-        </w:rPr>
-      </w:pPr>
+        <w:t>.........................................................................................................................................................................</w:t>
+      </w:r>
     </w:p>
     <w:p>
       <w:pPr>
@@ -1214,21 +1163,8 @@
         <w:rPr>
           <w:lang w:val="en-US"/>
         </w:rPr>
-        <w:t xml:space="preserve">can you minimize the number of </w:t>
-      </w:r>
-      <w:proofErr w:type="gramStart"/>
-      <w:r>
-        <w:rPr>
-          <w:lang w:val="en-US"/>
-        </w:rPr>
-        <w:t>time</w:t>
-      </w:r>
-      <w:proofErr w:type="gramEnd"/>
-      <w:r>
-        <w:rPr>
-          <w:lang w:val="en-US"/>
-        </w:rPr>
-        <w:t xml:space="preserve"> you run through the loop</w:t>
+        <w:lastRenderedPageBreak/>
+        <w:t>can you minimize the number of time you run through the loop</w:t>
       </w:r>
       <w:r>
         <w:rPr>
@@ -1261,7 +1197,6 @@
           <w:lang w:eastAsia="en-IN" w:bidi="mr-IN"/>
           <w14:ligatures w14:val="none"/>
         </w:rPr>
-        <w:lastRenderedPageBreak/>
         <w:t>class</w:t>
       </w:r>
       <w:r>
@@ -1375,20 +1310,7 @@
           <w:lang w:eastAsia="en-IN" w:bidi="mr-IN"/>
           <w14:ligatures w14:val="none"/>
         </w:rPr>
-        <w:t>_</w:t>
-      </w:r>
-      <w:proofErr w:type="gramStart"/>
-      <w:r>
-        <w:rPr>
-          <w:rFonts w:ascii="Consolas" w:eastAsia="Times New Roman" w:hAnsi="Consolas" w:cs="Times New Roman"/>
-          <w:color w:val="50FA7B"/>
-          <w:kern w:val="0"/>
-          <w:sz w:val="21"/>
-          <w:szCs w:val="21"/>
-          <w:lang w:eastAsia="en-IN" w:bidi="mr-IN"/>
-          <w14:ligatures w14:val="none"/>
-        </w:rPr>
-        <w:t>_</w:t>
+        <w:t>__</w:t>
       </w:r>
       <w:r>
         <w:rPr>
@@ -1402,7 +1324,6 @@
         </w:rPr>
         <w:t>(</w:t>
       </w:r>
-      <w:proofErr w:type="gramEnd"/>
       <w:r>
         <w:rPr>
           <w:rFonts w:ascii="Consolas" w:eastAsia="Times New Roman" w:hAnsi="Consolas" w:cs="Times New Roman"/>
@@ -1604,7 +1525,6 @@
         <w:t>        </w:t>
       </w:r>
       <w:proofErr w:type="spellStart"/>
-      <w:proofErr w:type="gramStart"/>
       <w:r>
         <w:rPr>
           <w:rFonts w:ascii="Consolas" w:eastAsia="Times New Roman" w:hAnsi="Consolas" w:cs="Times New Roman"/>
@@ -1642,7 +1562,6 @@
         <w:t>next</w:t>
       </w:r>
       <w:proofErr w:type="spellEnd"/>
-      <w:proofErr w:type="gramEnd"/>
       <w:r>
         <w:rPr>
           <w:rFonts w:ascii="Consolas" w:eastAsia="Times New Roman" w:hAnsi="Consolas" w:cs="Times New Roman"/>
@@ -1886,7 +1805,6 @@
         <w:t>        </w:t>
       </w:r>
       <w:proofErr w:type="spellStart"/>
-      <w:proofErr w:type="gramStart"/>
       <w:r>
         <w:rPr>
           <w:rFonts w:ascii="Consolas" w:eastAsia="Times New Roman" w:hAnsi="Consolas" w:cs="Times New Roman"/>
@@ -1924,7 +1842,6 @@
         <w:t>head</w:t>
       </w:r>
       <w:proofErr w:type="spellEnd"/>
-      <w:proofErr w:type="gramEnd"/>
       <w:r>
         <w:rPr>
           <w:rFonts w:ascii="Consolas" w:eastAsia="Times New Roman" w:hAnsi="Consolas" w:cs="Times New Roman"/>
@@ -2015,7 +1932,6 @@
         </w:rPr>
         <w:t> </w:t>
       </w:r>
-      <w:proofErr w:type="gramStart"/>
       <w:r>
         <w:rPr>
           <w:rFonts w:ascii="Consolas" w:eastAsia="Times New Roman" w:hAnsi="Consolas" w:cs="Times New Roman"/>
@@ -2040,7 +1956,6 @@
         </w:rPr>
         <w:t>(</w:t>
       </w:r>
-      <w:proofErr w:type="gramEnd"/>
       <w:r>
         <w:rPr>
           <w:rFonts w:ascii="Consolas" w:eastAsia="Times New Roman" w:hAnsi="Consolas" w:cs="Times New Roman"/>
@@ -2177,7 +2092,6 @@
         <w:t> </w:t>
       </w:r>
       <w:proofErr w:type="spellStart"/>
-      <w:proofErr w:type="gramStart"/>
       <w:r>
         <w:rPr>
           <w:rFonts w:ascii="Consolas" w:eastAsia="Times New Roman" w:hAnsi="Consolas" w:cs="Times New Roman"/>
@@ -2215,7 +2129,6 @@
         <w:t>head</w:t>
       </w:r>
       <w:proofErr w:type="spellEnd"/>
-      <w:proofErr w:type="gramEnd"/>
       <w:r>
         <w:rPr>
           <w:rFonts w:ascii="Consolas" w:eastAsia="Times New Roman" w:hAnsi="Consolas" w:cs="Times New Roman"/>
@@ -2256,7 +2169,6 @@
         <w:t>            </w:t>
       </w:r>
       <w:proofErr w:type="spellStart"/>
-      <w:proofErr w:type="gramStart"/>
       <w:r>
         <w:rPr>
           <w:rFonts w:ascii="Consolas" w:eastAsia="Times New Roman" w:hAnsi="Consolas" w:cs="Times New Roman"/>
@@ -2294,7 +2206,6 @@
         <w:t>head</w:t>
       </w:r>
       <w:proofErr w:type="spellEnd"/>
-      <w:proofErr w:type="gramEnd"/>
       <w:r>
         <w:rPr>
           <w:rFonts w:ascii="Consolas" w:eastAsia="Times New Roman" w:hAnsi="Consolas" w:cs="Times New Roman"/>
@@ -2458,7 +2369,6 @@
         <w:t> = </w:t>
       </w:r>
       <w:proofErr w:type="spellStart"/>
-      <w:proofErr w:type="gramStart"/>
       <w:r>
         <w:rPr>
           <w:rFonts w:ascii="Consolas" w:eastAsia="Times New Roman" w:hAnsi="Consolas" w:cs="Times New Roman"/>
@@ -2496,7 +2406,6 @@
         <w:t>head</w:t>
       </w:r>
       <w:proofErr w:type="spellEnd"/>
-      <w:proofErr w:type="gramEnd"/>
     </w:p>
     <w:p>
       <w:pPr>
@@ -2549,7 +2458,6 @@
         <w:t> </w:t>
       </w:r>
       <w:proofErr w:type="spellStart"/>
-      <w:proofErr w:type="gramStart"/>
       <w:r>
         <w:rPr>
           <w:rFonts w:ascii="Consolas" w:eastAsia="Times New Roman" w:hAnsi="Consolas" w:cs="Times New Roman"/>
@@ -2587,7 +2495,6 @@
         <w:t>next</w:t>
       </w:r>
       <w:proofErr w:type="spellEnd"/>
-      <w:proofErr w:type="gramEnd"/>
       <w:r>
         <w:rPr>
           <w:rFonts w:ascii="Consolas" w:eastAsia="Times New Roman" w:hAnsi="Consolas" w:cs="Times New Roman"/>
@@ -2652,7 +2559,6 @@
         <w:t> = </w:t>
       </w:r>
       <w:proofErr w:type="spellStart"/>
-      <w:proofErr w:type="gramStart"/>
       <w:r>
         <w:rPr>
           <w:rFonts w:ascii="Consolas" w:eastAsia="Times New Roman" w:hAnsi="Consolas" w:cs="Times New Roman"/>
@@ -2690,7 +2596,6 @@
         <w:t>next</w:t>
       </w:r>
       <w:proofErr w:type="spellEnd"/>
-      <w:proofErr w:type="gramEnd"/>
     </w:p>
     <w:p>
       <w:pPr>
@@ -2719,7 +2624,6 @@
         <w:t>            </w:t>
       </w:r>
       <w:proofErr w:type="spellStart"/>
-      <w:proofErr w:type="gramStart"/>
       <w:r>
         <w:rPr>
           <w:rFonts w:ascii="Consolas" w:eastAsia="Times New Roman" w:hAnsi="Consolas" w:cs="Times New Roman"/>
@@ -2757,7 +2661,6 @@
         <w:t>next</w:t>
       </w:r>
       <w:proofErr w:type="spellEnd"/>
-      <w:proofErr w:type="gramEnd"/>
       <w:r>
         <w:rPr>
           <w:rFonts w:ascii="Consolas" w:eastAsia="Times New Roman" w:hAnsi="Consolas" w:cs="Times New Roman"/>
@@ -2895,20 +2798,7 @@
           <w:lang w:eastAsia="en-IN" w:bidi="mr-IN"/>
           <w14:ligatures w14:val="none"/>
         </w:rPr>
-        <w:t>find_nth_from_</w:t>
-      </w:r>
-      <w:proofErr w:type="gramStart"/>
-      <w:r>
-        <w:rPr>
-          <w:rFonts w:ascii="Consolas" w:eastAsia="Times New Roman" w:hAnsi="Consolas" w:cs="Times New Roman"/>
-          <w:color w:val="50FA7B"/>
-          <w:kern w:val="0"/>
-          <w:sz w:val="21"/>
-          <w:szCs w:val="21"/>
-          <w:lang w:eastAsia="en-IN" w:bidi="mr-IN"/>
-          <w14:ligatures w14:val="none"/>
-        </w:rPr>
-        <w:t>end</w:t>
+        <w:t>find_nth_from_end</w:t>
       </w:r>
       <w:proofErr w:type="spellEnd"/>
       <w:r>
@@ -2923,7 +2813,6 @@
         </w:rPr>
         <w:t>(</w:t>
       </w:r>
-      <w:proofErr w:type="gramEnd"/>
       <w:r>
         <w:rPr>
           <w:rFonts w:ascii="Consolas" w:eastAsia="Times New Roman" w:hAnsi="Consolas" w:cs="Times New Roman"/>
@@ -3036,7 +2925,6 @@
         <w:t> = </w:t>
       </w:r>
       <w:proofErr w:type="spellStart"/>
-      <w:proofErr w:type="gramStart"/>
       <w:r>
         <w:rPr>
           <w:rFonts w:ascii="Consolas" w:eastAsia="Times New Roman" w:hAnsi="Consolas" w:cs="Times New Roman"/>
@@ -3074,7 +2962,6 @@
         <w:t>head</w:t>
       </w:r>
       <w:proofErr w:type="spellEnd"/>
-      <w:proofErr w:type="gramEnd"/>
     </w:p>
     <w:p>
       <w:pPr>
@@ -3127,7 +3014,6 @@
         <w:t> = </w:t>
       </w:r>
       <w:proofErr w:type="spellStart"/>
-      <w:proofErr w:type="gramStart"/>
       <w:r>
         <w:rPr>
           <w:rFonts w:ascii="Consolas" w:eastAsia="Times New Roman" w:hAnsi="Consolas" w:cs="Times New Roman"/>
@@ -3165,7 +3051,6 @@
         <w:t>head</w:t>
       </w:r>
       <w:proofErr w:type="spellEnd"/>
-      <w:proofErr w:type="gramEnd"/>
     </w:p>
     <w:p>
       <w:pPr>
@@ -4265,7 +4150,6 @@
         </w:rPr>
         <w:t> = </w:t>
       </w:r>
-      <w:proofErr w:type="gramStart"/>
       <w:r>
         <w:rPr>
           <w:rFonts w:ascii="Consolas" w:eastAsia="Times New Roman" w:hAnsi="Consolas" w:cs="Times New Roman"/>
@@ -4288,20 +4172,7 @@
           <w:lang w:eastAsia="en-IN" w:bidi="mr-IN"/>
           <w14:ligatures w14:val="none"/>
         </w:rPr>
-        <w:t>(</w:t>
-      </w:r>
-      <w:proofErr w:type="gramEnd"/>
-      <w:r>
-        <w:rPr>
-          <w:rFonts w:ascii="Consolas" w:eastAsia="Times New Roman" w:hAnsi="Consolas" w:cs="Times New Roman"/>
-          <w:color w:val="FFFFFF"/>
-          <w:kern w:val="0"/>
-          <w:sz w:val="21"/>
-          <w:szCs w:val="21"/>
-          <w:lang w:eastAsia="en-IN" w:bidi="mr-IN"/>
-          <w14:ligatures w14:val="none"/>
-        </w:rPr>
-        <w:t>)</w:t>
+        <w:t>()</w:t>
       </w:r>
     </w:p>
     <w:p>
@@ -4384,7 +4255,6 @@
         </w:rPr>
         <w:t> = </w:t>
       </w:r>
-      <w:proofErr w:type="gramStart"/>
       <w:r>
         <w:rPr>
           <w:rFonts w:ascii="Consolas" w:eastAsia="Times New Roman" w:hAnsi="Consolas" w:cs="Times New Roman"/>
@@ -4409,7 +4279,6 @@
         </w:rPr>
         <w:t>(</w:t>
       </w:r>
-      <w:proofErr w:type="gramEnd"/>
       <w:r>
         <w:rPr>
           <w:rFonts w:ascii="Consolas" w:eastAsia="Times New Roman" w:hAnsi="Consolas" w:cs="Times New Roman"/>
@@ -4619,9 +4488,20 @@
           <w:lang w:eastAsia="en-IN" w:bidi="mr-IN"/>
           <w14:ligatures w14:val="none"/>
         </w:rPr>
-        <w:t>linked_</w:t>
-      </w:r>
-      <w:proofErr w:type="gramStart"/>
+        <w:t>linked_list</w:t>
+      </w:r>
+      <w:r>
+        <w:rPr>
+          <w:rFonts w:ascii="Consolas" w:eastAsia="Times New Roman" w:hAnsi="Consolas" w:cs="Times New Roman"/>
+          <w:color w:val="D4D4D4"/>
+          <w:kern w:val="0"/>
+          <w:sz w:val="21"/>
+          <w:szCs w:val="21"/>
+          <w:lang w:eastAsia="en-IN" w:bidi="mr-IN"/>
+          <w14:ligatures w14:val="none"/>
+        </w:rPr>
+        <w:t>.</w:t>
+      </w:r>
       <w:r>
         <w:rPr>
           <w:rFonts w:ascii="Consolas" w:eastAsia="Times New Roman" w:hAnsi="Consolas" w:cs="Times New Roman"/>
@@ -4632,34 +4512,9 @@
           <w:lang w:eastAsia="en-IN" w:bidi="mr-IN"/>
           <w14:ligatures w14:val="none"/>
         </w:rPr>
-        <w:t>list</w:t>
-      </w:r>
-      <w:r>
-        <w:rPr>
-          <w:rFonts w:ascii="Consolas" w:eastAsia="Times New Roman" w:hAnsi="Consolas" w:cs="Times New Roman"/>
-          <w:color w:val="D4D4D4"/>
-          <w:kern w:val="0"/>
-          <w:sz w:val="21"/>
-          <w:szCs w:val="21"/>
-          <w:lang w:eastAsia="en-IN" w:bidi="mr-IN"/>
-          <w14:ligatures w14:val="none"/>
-        </w:rPr>
-        <w:t>.</w:t>
-      </w:r>
-      <w:r>
-        <w:rPr>
-          <w:rFonts w:ascii="Consolas" w:eastAsia="Times New Roman" w:hAnsi="Consolas" w:cs="Times New Roman"/>
-          <w:color w:val="50FA7B"/>
-          <w:kern w:val="0"/>
-          <w:sz w:val="21"/>
-          <w:szCs w:val="21"/>
-          <w:lang w:eastAsia="en-IN" w:bidi="mr-IN"/>
-          <w14:ligatures w14:val="none"/>
-        </w:rPr>
         <w:t>append</w:t>
       </w:r>
       <w:proofErr w:type="spellEnd"/>
-      <w:proofErr w:type="gramEnd"/>
       <w:r>
         <w:rPr>
           <w:rFonts w:ascii="Consolas" w:eastAsia="Times New Roman" w:hAnsi="Consolas" w:cs="Times New Roman"/>
@@ -4763,6 +4618,7 @@
           <w:lang w:eastAsia="en-IN" w:bidi="mr-IN"/>
           <w14:ligatures w14:val="none"/>
         </w:rPr>
+        <w:lastRenderedPageBreak/>
         <w:t>n</w:t>
       </w:r>
       <w:r>
@@ -4777,7 +4633,6 @@
         </w:rPr>
         <w:t> = </w:t>
       </w:r>
-      <w:proofErr w:type="gramStart"/>
       <w:r>
         <w:rPr>
           <w:rFonts w:ascii="Consolas" w:eastAsia="Times New Roman" w:hAnsi="Consolas" w:cs="Times New Roman"/>
@@ -4802,7 +4657,6 @@
         </w:rPr>
         <w:t>(</w:t>
       </w:r>
-      <w:proofErr w:type="gramEnd"/>
       <w:r>
         <w:rPr>
           <w:rFonts w:ascii="Consolas" w:eastAsia="Times New Roman" w:hAnsi="Consolas" w:cs="Times New Roman"/>
@@ -4943,9 +4797,20 @@
           <w:lang w:eastAsia="en-IN" w:bidi="mr-IN"/>
           <w14:ligatures w14:val="none"/>
         </w:rPr>
-        <w:t>linked_</w:t>
-      </w:r>
-      <w:proofErr w:type="gramStart"/>
+        <w:t>linked_list</w:t>
+      </w:r>
+      <w:r>
+        <w:rPr>
+          <w:rFonts w:ascii="Consolas" w:eastAsia="Times New Roman" w:hAnsi="Consolas" w:cs="Times New Roman"/>
+          <w:color w:val="D4D4D4"/>
+          <w:kern w:val="0"/>
+          <w:sz w:val="21"/>
+          <w:szCs w:val="21"/>
+          <w:lang w:eastAsia="en-IN" w:bidi="mr-IN"/>
+          <w14:ligatures w14:val="none"/>
+        </w:rPr>
+        <w:t>.</w:t>
+      </w:r>
       <w:r>
         <w:rPr>
           <w:rFonts w:ascii="Consolas" w:eastAsia="Times New Roman" w:hAnsi="Consolas" w:cs="Times New Roman"/>
@@ -4956,44 +4821,7 @@
           <w:lang w:eastAsia="en-IN" w:bidi="mr-IN"/>
           <w14:ligatures w14:val="none"/>
         </w:rPr>
-        <w:t>list</w:t>
-      </w:r>
-      <w:r>
-        <w:rPr>
-          <w:rFonts w:ascii="Consolas" w:eastAsia="Times New Roman" w:hAnsi="Consolas" w:cs="Times New Roman"/>
-          <w:color w:val="D4D4D4"/>
-          <w:kern w:val="0"/>
-          <w:sz w:val="21"/>
-          <w:szCs w:val="21"/>
-          <w:lang w:eastAsia="en-IN" w:bidi="mr-IN"/>
-          <w14:ligatures w14:val="none"/>
-        </w:rPr>
-        <w:t>.</w:t>
-      </w:r>
-      <w:r>
-        <w:rPr>
-          <w:rFonts w:ascii="Consolas" w:eastAsia="Times New Roman" w:hAnsi="Consolas" w:cs="Times New Roman"/>
-          <w:color w:val="50FA7B"/>
-          <w:kern w:val="0"/>
-          <w:sz w:val="21"/>
-          <w:szCs w:val="21"/>
-          <w:lang w:eastAsia="en-IN" w:bidi="mr-IN"/>
-          <w14:ligatures w14:val="none"/>
-        </w:rPr>
-        <w:t>find</w:t>
-      </w:r>
-      <w:proofErr w:type="gramEnd"/>
-      <w:r>
-        <w:rPr>
-          <w:rFonts w:ascii="Consolas" w:eastAsia="Times New Roman" w:hAnsi="Consolas" w:cs="Times New Roman"/>
-          <w:color w:val="50FA7B"/>
-          <w:kern w:val="0"/>
-          <w:sz w:val="21"/>
-          <w:szCs w:val="21"/>
-          <w:lang w:eastAsia="en-IN" w:bidi="mr-IN"/>
-          <w14:ligatures w14:val="none"/>
-        </w:rPr>
-        <w:t>_nth_from_end</w:t>
+        <w:t>find_nth_from_end</w:t>
       </w:r>
       <w:proofErr w:type="spellEnd"/>
       <w:r>
@@ -5072,8 +4900,15 @@
         <w:rPr>
           <w:lang w:val="en-US"/>
         </w:rPr>
-        <w:t>……………………………………………………………………..</w:t>
-      </w:r>
+        <w:t>.........................................................................................................................................................................</w:t>
+      </w:r>
+    </w:p>
+    <w:p>
+      <w:pPr>
+        <w:rPr>
+          <w:lang w:val="en-US"/>
+        </w:rPr>
+      </w:pPr>
     </w:p>
     <w:p>
       <w:pPr>
@@ -5090,7 +4925,7 @@
         <w:rPr>
           <w:lang w:val="en-US"/>
         </w:rPr>
-        <w:t>c) Given an array of integers representing the elevation of a roof structure at</w:t>
+        <w:t>Given an array of integers representing the elevation of a roof structure at</w:t>
       </w:r>
     </w:p>
     <w:p>
@@ -5170,19 +5005,11 @@
           <w:lang w:val="en-US"/>
         </w:rPr>
       </w:pPr>
-      <w:proofErr w:type="gramStart"/>
-      <w:r>
-        <w:rPr>
-          <w:lang w:val="en-US"/>
-        </w:rPr>
-        <w:t>input :</w:t>
-      </w:r>
-      <w:proofErr w:type="gramEnd"/>
-      <w:r>
-        <w:rPr>
-          <w:lang w:val="en-US"/>
-        </w:rPr>
-        <w:t xml:space="preserve"> [2 1 3 0 1 2 3]</w:t>
+      <w:r>
+        <w:rPr>
+          <w:lang w:val="en-US"/>
+        </w:rPr>
+        <w:t>input : [2 1 3 0 1 2 3]</w:t>
       </w:r>
     </w:p>
     <w:p>
@@ -5192,19 +5019,11 @@
           <w:lang w:val="en-US"/>
         </w:rPr>
       </w:pPr>
-      <w:proofErr w:type="gramStart"/>
-      <w:r>
-        <w:rPr>
-          <w:lang w:val="en-US"/>
-        </w:rPr>
-        <w:t>Ans :</w:t>
-      </w:r>
-      <w:proofErr w:type="gramEnd"/>
-      <w:r>
-        <w:rPr>
-          <w:lang w:val="en-US"/>
-        </w:rPr>
-        <w:t xml:space="preserve"> 7 units of water will be trapped</w:t>
+      <w:r>
+        <w:rPr>
+          <w:lang w:val="en-US"/>
+        </w:rPr>
+        <w:t>Ans : 7 units of water will be trapped</w:t>
       </w:r>
     </w:p>
     <w:p>
@@ -5254,7 +5073,6 @@
         <w:t xml:space="preserve">def </w:t>
       </w:r>
       <w:proofErr w:type="spellStart"/>
-      <w:proofErr w:type="gramStart"/>
       <w:r>
         <w:rPr>
           <w:lang w:val="en-US"/>
@@ -5269,7 +5087,6 @@
         <w:t>(</w:t>
       </w:r>
       <w:proofErr w:type="spellStart"/>
-      <w:proofErr w:type="gramEnd"/>
       <w:r>
         <w:rPr>
           <w:lang w:val="en-US"/>
@@ -5373,21 +5190,7 @@
         <w:rPr>
           <w:lang w:val="en-US"/>
         </w:rPr>
-        <w:t xml:space="preserve"> in </w:t>
-      </w:r>
-      <w:proofErr w:type="gramStart"/>
-      <w:r>
-        <w:rPr>
-          <w:lang w:val="en-US"/>
-        </w:rPr>
-        <w:t>range(</w:t>
-      </w:r>
-      <w:proofErr w:type="gramEnd"/>
-      <w:r>
-        <w:rPr>
-          <w:lang w:val="en-US"/>
-        </w:rPr>
-        <w:t xml:space="preserve">1, n - 1): </w:t>
+        <w:t xml:space="preserve"> in range(1, n - 1): </w:t>
       </w:r>
     </w:p>
     <w:p>
@@ -5494,21 +5297,7 @@
         <w:rPr>
           <w:lang w:val="en-US"/>
         </w:rPr>
-        <w:t xml:space="preserve">            left = </w:t>
-      </w:r>
-      <w:proofErr w:type="gramStart"/>
-      <w:r>
-        <w:rPr>
-          <w:lang w:val="en-US"/>
-        </w:rPr>
-        <w:t>max(</w:t>
-      </w:r>
-      <w:proofErr w:type="gramEnd"/>
-      <w:r>
-        <w:rPr>
-          <w:lang w:val="en-US"/>
-        </w:rPr>
-        <w:t xml:space="preserve">left, </w:t>
+        <w:t xml:space="preserve">            left = max(left, </w:t>
       </w:r>
       <w:proofErr w:type="spellStart"/>
       <w:r>
@@ -5561,6 +5350,7 @@
         <w:rPr>
           <w:lang w:val="en-US"/>
         </w:rPr>
+        <w:lastRenderedPageBreak/>
         <w:t xml:space="preserve">        right = </w:t>
       </w:r>
       <w:proofErr w:type="spellStart"/>
@@ -5615,18 +5405,9 @@
         <w:rPr>
           <w:lang w:val="en-US"/>
         </w:rPr>
-        <w:lastRenderedPageBreak/>
-        <w:t xml:space="preserve">        for j in </w:t>
-      </w:r>
-      <w:proofErr w:type="gramStart"/>
-      <w:r>
-        <w:rPr>
-          <w:lang w:val="en-US"/>
-        </w:rPr>
-        <w:t>range(</w:t>
+        <w:t xml:space="preserve">        for j in range(</w:t>
       </w:r>
       <w:proofErr w:type="spellStart"/>
-      <w:proofErr w:type="gramEnd"/>
       <w:r>
         <w:rPr>
           <w:lang w:val="en-US"/>
@@ -5651,21 +5432,7 @@
         <w:rPr>
           <w:lang w:val="en-US"/>
         </w:rPr>
-        <w:t xml:space="preserve">            right = </w:t>
-      </w:r>
-      <w:proofErr w:type="gramStart"/>
-      <w:r>
-        <w:rPr>
-          <w:lang w:val="en-US"/>
-        </w:rPr>
-        <w:t>max(</w:t>
-      </w:r>
-      <w:proofErr w:type="gramEnd"/>
-      <w:r>
-        <w:rPr>
-          <w:lang w:val="en-US"/>
-        </w:rPr>
-        <w:t xml:space="preserve">right, </w:t>
+        <w:t xml:space="preserve">            right = max(right, </w:t>
       </w:r>
       <w:proofErr w:type="spellStart"/>
       <w:r>
@@ -5718,21 +5485,7 @@
         <w:rPr>
           <w:lang w:val="en-US"/>
         </w:rPr>
-        <w:t xml:space="preserve">        res = res + (</w:t>
-      </w:r>
-      <w:proofErr w:type="gramStart"/>
-      <w:r>
-        <w:rPr>
-          <w:lang w:val="en-US"/>
-        </w:rPr>
-        <w:t>min(</w:t>
-      </w:r>
-      <w:proofErr w:type="gramEnd"/>
-      <w:r>
-        <w:rPr>
-          <w:lang w:val="en-US"/>
-        </w:rPr>
-        <w:t xml:space="preserve">left, right) - </w:t>
+        <w:t xml:space="preserve">        res = res + (min(left, right) - </w:t>
       </w:r>
       <w:proofErr w:type="spellStart"/>
       <w:r>
@@ -5820,21 +5573,7 @@
         <w:rPr>
           <w:lang w:val="en-US"/>
         </w:rPr>
-        <w:t xml:space="preserve"> </w:t>
-      </w:r>
-      <w:proofErr w:type="gramStart"/>
-      <w:r>
-        <w:rPr>
-          <w:lang w:val="en-US"/>
-        </w:rPr>
-        <w:t>=  [</w:t>
-      </w:r>
-      <w:proofErr w:type="gramEnd"/>
-      <w:r>
-        <w:rPr>
-          <w:lang w:val="en-US"/>
-        </w:rPr>
-        <w:t>int(x) for x in input().split()]</w:t>
+        <w:t xml:space="preserve"> =  [int(x) for x in input().split()]</w:t>
       </w:r>
     </w:p>
     <w:p>
@@ -5884,7 +5623,6 @@
           <w:lang w:val="en-US"/>
         </w:rPr>
       </w:pPr>
-      <w:proofErr w:type="gramStart"/>
       <w:r>
         <w:rPr>
           <w:lang w:val="en-US"/>
@@ -5892,7 +5630,6 @@
         <w:t>print(</w:t>
       </w:r>
       <w:proofErr w:type="spellStart"/>
-      <w:proofErr w:type="gramEnd"/>
       <w:r>
         <w:rPr>
           <w:lang w:val="en-US"/>
@@ -5945,8 +5682,15 @@
         <w:rPr>
           <w:lang w:val="en-US"/>
         </w:rPr>
-        <w:t>…………………………………………………………………………..</w:t>
-      </w:r>
+        <w:t>.........................................................................................................................................................................</w:t>
+      </w:r>
+    </w:p>
+    <w:p>
+      <w:pPr>
+        <w:rPr>
+          <w:lang w:val="en-US"/>
+        </w:rPr>
+      </w:pPr>
     </w:p>
     <w:p>
       <w:pPr>
@@ -6168,55 +5912,19 @@
           <w:lang w:val="en-US"/>
         </w:rPr>
       </w:pPr>
-      <w:r>
-        <w:rPr>
-          <w:lang w:val="en-US"/>
-        </w:rPr>
-        <w:lastRenderedPageBreak/>
-        <w:t>………………………………………………………………</w:t>
-      </w:r>
-    </w:p>
-    <w:p>
-      <w:pPr>
-        <w:rPr>
-          <w:lang w:val="en-US"/>
-        </w:rPr>
-      </w:pPr>
-    </w:p>
-    <w:p>
-      <w:pPr>
-        <w:rPr>
-          <w:lang w:val="en-US"/>
-        </w:rPr>
-      </w:pPr>
-    </w:p>
-    <w:p>
-      <w:pPr>
-        <w:rPr>
-          <w:lang w:val="en-US"/>
-        </w:rPr>
-      </w:pPr>
-    </w:p>
-    <w:p>
-      <w:pPr>
-        <w:rPr>
-          <w:lang w:val="en-US"/>
-        </w:rPr>
-      </w:pPr>
-    </w:p>
-    <w:p>
-      <w:pPr>
-        <w:rPr>
-          <w:lang w:val="en-US"/>
-        </w:rPr>
-      </w:pPr>
-    </w:p>
-    <w:p>
-      <w:pPr>
-        <w:rPr>
-          <w:lang w:val="en-US"/>
-        </w:rPr>
-      </w:pPr>
+    </w:p>
+    <w:p>
+      <w:pPr>
+        <w:rPr>
+          <w:lang w:val="en-US"/>
+        </w:rPr>
+      </w:pPr>
+      <w:r>
+        <w:rPr>
+          <w:lang w:val="en-US"/>
+        </w:rPr>
+        <w:t>.........................................................................................................................................................................</w:t>
+      </w:r>
     </w:p>
     <w:p>
       <w:pPr>
@@ -6240,21 +5948,7 @@
         <w:rPr>
           <w:lang w:val="en-US"/>
         </w:rPr>
-        <w:t xml:space="preserve">Write a piece of code to find the largest </w:t>
-      </w:r>
-      <w:proofErr w:type="gramStart"/>
-      <w:r>
-        <w:rPr>
-          <w:lang w:val="en-US"/>
-        </w:rPr>
-        <w:t>5 digit</w:t>
-      </w:r>
-      <w:proofErr w:type="gramEnd"/>
-      <w:r>
-        <w:rPr>
-          <w:lang w:val="en-US"/>
-        </w:rPr>
-        <w:t xml:space="preserve"> prime number in the first 100 digits of Pi?</w:t>
+        <w:t>Write a piece of code to find the largest 5 digit prime number in the first 100 digits of Pi?</w:t>
       </w:r>
     </w:p>
     <w:p>
@@ -6280,21 +5974,7 @@
         <w:rPr>
           <w:lang w:val="en-US"/>
         </w:rPr>
-        <w:t xml:space="preserve"># for solving the </w:t>
-      </w:r>
-      <w:proofErr w:type="gramStart"/>
-      <w:r>
-        <w:rPr>
-          <w:lang w:val="en-US"/>
-        </w:rPr>
-        <w:t>ques</w:t>
-      </w:r>
-      <w:proofErr w:type="gramEnd"/>
-      <w:r>
-        <w:rPr>
-          <w:lang w:val="en-US"/>
-        </w:rPr>
-        <w:t xml:space="preserve"> I used </w:t>
+        <w:t xml:space="preserve"># for solving the ques I used </w:t>
       </w:r>
       <w:proofErr w:type="spellStart"/>
       <w:r>
@@ -6441,7 +6121,6 @@
         <w:t xml:space="preserve">    digits = </w:t>
       </w:r>
       <w:proofErr w:type="spellStart"/>
-      <w:proofErr w:type="gramStart"/>
       <w:r>
         <w:rPr>
           <w:lang w:val="en-US"/>
@@ -6449,7 +6128,6 @@
         <w:t>digits.replace</w:t>
       </w:r>
       <w:proofErr w:type="spellEnd"/>
-      <w:proofErr w:type="gramEnd"/>
       <w:r>
         <w:rPr>
           <w:lang w:val="en-US"/>
@@ -6547,21 +6225,7 @@
         <w:rPr>
           <w:lang w:val="en-US"/>
         </w:rPr>
-        <w:t xml:space="preserve">        num = int(digits[</w:t>
-      </w:r>
-      <w:proofErr w:type="gramStart"/>
-      <w:r>
-        <w:rPr>
-          <w:lang w:val="en-US"/>
-        </w:rPr>
-        <w:t>i:i</w:t>
-      </w:r>
-      <w:proofErr w:type="gramEnd"/>
-      <w:r>
-        <w:rPr>
-          <w:lang w:val="en-US"/>
-        </w:rPr>
-        <w:t>+5])</w:t>
+        <w:t xml:space="preserve">        num = int(digits[i:i+5])</w:t>
       </w:r>
     </w:p>
     <w:p>
@@ -6577,7 +6241,6 @@
         <w:t xml:space="preserve">        if </w:t>
       </w:r>
       <w:proofErr w:type="spellStart"/>
-      <w:proofErr w:type="gramStart"/>
       <w:r>
         <w:rPr>
           <w:lang w:val="en-US"/>
@@ -6585,7 +6248,6 @@
         <w:t>sympy.isprime</w:t>
       </w:r>
       <w:proofErr w:type="spellEnd"/>
-      <w:proofErr w:type="gramEnd"/>
       <w:r>
         <w:rPr>
           <w:lang w:val="en-US"/>
@@ -6629,21 +6291,7 @@
         <w:rPr>
           <w:lang w:val="en-US"/>
         </w:rPr>
-        <w:t xml:space="preserve">for </w:t>
-      </w:r>
-      <w:proofErr w:type="gramStart"/>
-      <w:r>
-        <w:rPr>
-          <w:lang w:val="en-US"/>
-        </w:rPr>
-        <w:t>example</w:t>
-      </w:r>
-      <w:proofErr w:type="gramEnd"/>
-      <w:r>
-        <w:rPr>
-          <w:lang w:val="en-US"/>
-        </w:rPr>
-        <w:t xml:space="preserve"> t</w:t>
+        <w:t>for example t</w:t>
       </w:r>
       <w:r>
         <w:rPr>
@@ -6703,21 +6351,7 @@
         <w:rPr>
           <w:lang w:val="en-US"/>
         </w:rPr>
-        <w:t xml:space="preserve"> = </w:t>
-      </w:r>
-      <w:proofErr w:type="gramStart"/>
-      <w:r>
-        <w:rPr>
-          <w:lang w:val="en-US"/>
-        </w:rPr>
-        <w:t>input(</w:t>
-      </w:r>
-      <w:proofErr w:type="gramEnd"/>
-      <w:r>
-        <w:rPr>
-          <w:lang w:val="en-US"/>
-        </w:rPr>
-        <w:t>)</w:t>
+        <w:t xml:space="preserve"> = input()</w:t>
       </w:r>
     </w:p>
     <w:p>
@@ -6767,11 +6401,18 @@
           <w:lang w:val="en-US"/>
         </w:rPr>
       </w:pPr>
-      <w:r>
-        <w:rPr>
-          <w:lang w:val="en-US"/>
-        </w:rPr>
-        <w:t>…………………………………………………………………………………………..</w:t>
+    </w:p>
+    <w:p>
+      <w:pPr>
+        <w:rPr>
+          <w:lang w:val="en-US"/>
+        </w:rPr>
+      </w:pPr>
+      <w:r>
+        <w:rPr>
+          <w:lang w:val="en-US"/>
+        </w:rPr>
+        <w:t>.........................................................................................................................................................................</w:t>
       </w:r>
     </w:p>
     <w:p>
@@ -6796,6 +6437,7 @@
         <w:rPr>
           <w:lang w:val="en-US"/>
         </w:rPr>
+        <w:lastRenderedPageBreak/>
         <w:t>What is dot product and cross product? Explain use cases of where dot product is used and</w:t>
       </w:r>
       <w:r>
@@ -6829,15 +6471,12 @@
           <w:lang w:val="en-US"/>
         </w:rPr>
       </w:pPr>
-      <w:proofErr w:type="gramStart"/>
-      <w:r>
-        <w:rPr>
-          <w:lang w:val="en-US"/>
-        </w:rPr>
-        <w:lastRenderedPageBreak/>
+      <w:r>
+        <w:rPr>
+          <w:lang w:val="en-US"/>
+        </w:rPr>
         <w:t>Answer :</w:t>
       </w:r>
-      <w:proofErr w:type="gramEnd"/>
     </w:p>
     <w:p>
       <w:pPr>
@@ -6903,57 +6542,23 @@
     </w:p>
     <w:p>
       <w:pPr>
-        <w:rPr>
-          <w:lang w:val="en-US"/>
-        </w:rPr>
-      </w:pPr>
-    </w:p>
-    <w:p>
-      <w:pPr>
-        <w:rPr>
-          <w:lang w:val="en-US"/>
-        </w:rPr>
-      </w:pPr>
-    </w:p>
-    <w:p>
-      <w:pPr>
-        <w:rPr>
-          <w:lang w:val="en-US"/>
-        </w:rPr>
-      </w:pPr>
-    </w:p>
-    <w:p>
-      <w:pPr>
-        <w:rPr>
-          <w:lang w:val="en-US"/>
-        </w:rPr>
-      </w:pPr>
-    </w:p>
-    <w:p>
-      <w:pPr>
-        <w:rPr>
-          <w:lang w:val="en-US"/>
-        </w:rPr>
-      </w:pPr>
-      <w:r>
-        <w:rPr>
-          <w:lang w:val="en-US"/>
-        </w:rPr>
-        <w:t xml:space="preserve">Dot </w:t>
-      </w:r>
-      <w:proofErr w:type="gramStart"/>
-      <w:r>
-        <w:rPr>
-          <w:lang w:val="en-US"/>
-        </w:rPr>
-        <w:t>Product :</w:t>
-      </w:r>
-      <w:proofErr w:type="gramEnd"/>
-      <w:r>
-        <w:rPr>
-          <w:lang w:val="en-US"/>
-        </w:rPr>
-        <w:t xml:space="preserve">  </w:t>
+        <w:pStyle w:val="ListParagraph"/>
+        <w:rPr>
+          <w:lang w:val="en-US"/>
+        </w:rPr>
+      </w:pPr>
+    </w:p>
+    <w:p>
+      <w:pPr>
+        <w:rPr>
+          <w:lang w:val="en-US"/>
+        </w:rPr>
+      </w:pPr>
+      <w:r>
+        <w:rPr>
+          <w:lang w:val="en-US"/>
+        </w:rPr>
+        <w:t xml:space="preserve">Dot Product :  </w:t>
       </w:r>
     </w:p>
     <w:p>
@@ -7019,21 +6624,7 @@
         <w:rPr>
           <w:lang w:val="en-US"/>
         </w:rPr>
-        <w:t xml:space="preserve">Dot Product in Graphics </w:t>
-      </w:r>
-      <w:proofErr w:type="gramStart"/>
-      <w:r>
-        <w:rPr>
-          <w:lang w:val="en-US"/>
-        </w:rPr>
-        <w:t>Environment :</w:t>
-      </w:r>
-      <w:proofErr w:type="gramEnd"/>
-      <w:r>
-        <w:rPr>
-          <w:lang w:val="en-US"/>
-        </w:rPr>
-        <w:t xml:space="preserve"> The dot product is mainly used to determine the angle between the vectors. It can be calculated projection of the vector onto another, which is useful in various graphics operations such as lightning calculations, where it can be used to determine the angle between a light source and red surface</w:t>
+        <w:t>Dot Product in Graphics Environment : The dot product is mainly used to determine the angle between the vectors. It can be calculated projection of the vector onto another, which is useful in various graphics operations such as lightning calculations, where it can be used to determine the angle between a light source and red surface</w:t>
       </w:r>
       <w:r>
         <w:rPr>
@@ -7059,21 +6650,7 @@
         <w:rPr>
           <w:lang w:val="en-US"/>
         </w:rPr>
-        <w:t xml:space="preserve">Cross </w:t>
-      </w:r>
-      <w:proofErr w:type="gramStart"/>
-      <w:r>
-        <w:rPr>
-          <w:lang w:val="en-US"/>
-        </w:rPr>
-        <w:t>Product :</w:t>
-      </w:r>
-      <w:proofErr w:type="gramEnd"/>
-      <w:r>
-        <w:rPr>
-          <w:lang w:val="en-US"/>
-        </w:rPr>
-        <w:t xml:space="preserve"> </w:t>
+        <w:t xml:space="preserve">Cross Product : </w:t>
       </w:r>
     </w:p>
     <w:p>
@@ -7182,16 +6759,8 @@
         <w:rPr>
           <w:lang w:val="en-US"/>
         </w:rPr>
-        <w:t xml:space="preserve"> Product in Graphics </w:t>
-      </w:r>
-      <w:proofErr w:type="gramStart"/>
-      <w:r>
-        <w:rPr>
-          <w:lang w:val="en-US"/>
-        </w:rPr>
-        <w:t>Environment :</w:t>
-      </w:r>
-      <w:proofErr w:type="gramEnd"/>
+        <w:t xml:space="preserve"> Product in Graphics Environment :</w:t>
+      </w:r>
       <w:r>
         <w:rPr>
           <w:lang w:val="en-US"/>
@@ -7306,22 +6875,8 @@
         <w:rPr>
           <w:lang w:val="en-US"/>
         </w:rPr>
-        <w:t>…………………………………………………………………………………………..</w:t>
-      </w:r>
-    </w:p>
-    <w:p>
-      <w:pPr>
-        <w:rPr>
-          <w:lang w:val="en-US"/>
-        </w:rPr>
-      </w:pPr>
-    </w:p>
-    <w:p>
-      <w:pPr>
-        <w:rPr>
-          <w:lang w:val="en-US"/>
-        </w:rPr>
-      </w:pPr>
+        <w:t>.........................................................................................................................................................................</w:t>
+      </w:r>
     </w:p>
     <w:p>
       <w:pPr>
@@ -7378,66 +6933,30 @@
           <w:lang w:val="en-US"/>
         </w:rPr>
       </w:pPr>
-      <w:proofErr w:type="gramStart"/>
-      <w:r>
-        <w:rPr>
-          <w:lang w:val="en-US"/>
-        </w:rPr>
-        <w:t>Answer :</w:t>
-      </w:r>
-      <w:proofErr w:type="gramEnd"/>
-      <w:r>
-        <w:rPr>
-          <w:lang w:val="en-US"/>
-        </w:rPr>
-        <w:t xml:space="preserve"> </w:t>
-      </w:r>
-    </w:p>
-    <w:p>
-      <w:pPr>
-        <w:rPr>
-          <w:lang w:val="en-US"/>
-        </w:rPr>
-      </w:pPr>
-      <w:r>
-        <w:rPr>
-          <w:lang w:val="en-US"/>
-        </w:rPr>
-        <w:t xml:space="preserve">As I enter in the programming realm, I playing with different programming language and dealing with different or multiple </w:t>
-      </w:r>
-      <w:proofErr w:type="gramStart"/>
-      <w:r>
-        <w:rPr>
-          <w:lang w:val="en-US"/>
-        </w:rPr>
-        <w:t>concept</w:t>
-      </w:r>
-      <w:proofErr w:type="gramEnd"/>
-      <w:r>
-        <w:rPr>
-          <w:lang w:val="en-US"/>
-        </w:rPr>
-        <w:t xml:space="preserve"> to overcome it</w:t>
-      </w:r>
-      <w:r>
-        <w:rPr>
-          <w:lang w:val="en-US"/>
-        </w:rPr>
-        <w:t xml:space="preserve">. I enter in programming world with Python bcos as per my side this is one of the easiest </w:t>
-      </w:r>
-      <w:proofErr w:type="gramStart"/>
-      <w:r>
-        <w:rPr>
-          <w:lang w:val="en-US"/>
-        </w:rPr>
-        <w:t>language</w:t>
-      </w:r>
-      <w:proofErr w:type="gramEnd"/>
-      <w:r>
-        <w:rPr>
-          <w:lang w:val="en-US"/>
-        </w:rPr>
-        <w:t xml:space="preserve"> to learn 1</w:t>
+      <w:r>
+        <w:rPr>
+          <w:lang w:val="en-US"/>
+        </w:rPr>
+        <w:t xml:space="preserve">Answer : </w:t>
+      </w:r>
+    </w:p>
+    <w:p>
+      <w:pPr>
+        <w:rPr>
+          <w:lang w:val="en-US"/>
+        </w:rPr>
+      </w:pPr>
+      <w:r>
+        <w:rPr>
+          <w:lang w:val="en-US"/>
+        </w:rPr>
+        <w:t>As I enter in the programming realm, I playing with different programming language and dealing with different or multiple concept to overcome it</w:t>
+      </w:r>
+      <w:r>
+        <w:rPr>
+          <w:lang w:val="en-US"/>
+        </w:rPr>
+        <w:t>. I enter in programming world with Python bcos as per my side this is one of the easiest language to learn 1</w:t>
       </w:r>
       <w:r>
         <w:rPr>
@@ -7459,19 +6978,11 @@
           <w:lang w:val="en-US"/>
         </w:rPr>
       </w:pPr>
-      <w:proofErr w:type="gramStart"/>
-      <w:r>
-        <w:rPr>
-          <w:lang w:val="en-US"/>
-        </w:rPr>
-        <w:t>Code :</w:t>
-      </w:r>
-      <w:proofErr w:type="gramEnd"/>
-      <w:r>
-        <w:rPr>
-          <w:lang w:val="en-US"/>
-        </w:rPr>
-        <w:t xml:space="preserve"> print( “Hello World” ) </w:t>
+      <w:r>
+        <w:rPr>
+          <w:lang w:val="en-US"/>
+        </w:rPr>
+        <w:t xml:space="preserve">Code : print( “Hello World” ) </w:t>
       </w:r>
     </w:p>
     <w:p>
@@ -7521,19 +7032,11 @@
           <w:rFonts w:asciiTheme="minorHAnsi" w:hAnsiTheme="minorHAnsi" w:cstheme="minorHAnsi"/>
         </w:rPr>
       </w:pPr>
-      <w:proofErr w:type="gramStart"/>
       <w:r>
         <w:rPr>
           <w:rFonts w:asciiTheme="minorHAnsi" w:hAnsiTheme="minorHAnsi" w:cstheme="minorHAnsi"/>
         </w:rPr>
-        <w:t>Code :</w:t>
-      </w:r>
-      <w:proofErr w:type="gramEnd"/>
-      <w:r>
-        <w:rPr>
-          <w:rFonts w:asciiTheme="minorHAnsi" w:hAnsiTheme="minorHAnsi" w:cstheme="minorHAnsi"/>
-        </w:rPr>
-        <w:t xml:space="preserve"> print( “Hello World” )</w:t>
+        <w:t>Code : print( “Hello World” )</w:t>
       </w:r>
     </w:p>
     <w:p>
@@ -7702,7 +7205,6 @@
         <w:rPr>
           <w:rFonts w:asciiTheme="minorHAnsi" w:hAnsiTheme="minorHAnsi" w:cstheme="minorHAnsi"/>
         </w:rPr>
-        <w:lastRenderedPageBreak/>
         <w:t xml:space="preserve">Therefore, it was quite hard for me to choose which of the subjects was my </w:t>
       </w:r>
       <w:proofErr w:type="spellStart"/>
@@ -7730,12 +7232,19 @@
         <w:rPr>
           <w:rFonts w:asciiTheme="minorHAnsi" w:hAnsiTheme="minorHAnsi" w:cstheme="minorHAnsi"/>
         </w:rPr>
-        <w:t xml:space="preserve"> I mostly enjoyed the subject called "Engineering Drawing", because it allowed me to develop some creative and logic</w:t>
+        <w:t xml:space="preserve"> I mostly enjoyed the subject called "Engineering Drawing", because it </w:t>
       </w:r>
       <w:r>
         <w:rPr>
           <w:rFonts w:asciiTheme="minorHAnsi" w:hAnsiTheme="minorHAnsi" w:cstheme="minorHAnsi"/>
         </w:rPr>
+        <w:lastRenderedPageBreak/>
+        <w:t>allowed me to develop some creative and logic</w:t>
+      </w:r>
+      <w:r>
+        <w:rPr>
+          <w:rFonts w:asciiTheme="minorHAnsi" w:hAnsiTheme="minorHAnsi" w:cstheme="minorHAnsi"/>
+        </w:rPr>
         <w:t>al</w:t>
       </w:r>
       <w:r>
@@ -7778,16 +7287,8 @@
         <w:rPr>
           <w:rFonts w:asciiTheme="minorHAnsi" w:hAnsiTheme="minorHAnsi" w:cstheme="minorHAnsi"/>
         </w:rPr>
-        <w:t>…………………………………………………………..</w:t>
-      </w:r>
-    </w:p>
-    <w:p>
-      <w:pPr>
-        <w:pStyle w:val="pb-2"/>
-        <w:rPr>
-          <w:rFonts w:asciiTheme="minorHAnsi" w:hAnsiTheme="minorHAnsi" w:cstheme="minorHAnsi"/>
-        </w:rPr>
-      </w:pPr>
+        <w:t>.........................................................................................................................................................................</w:t>
+      </w:r>
     </w:p>
     <w:p>
       <w:pPr>
@@ -7824,21 +7325,7 @@
         <w:rPr>
           <w:rFonts w:asciiTheme="minorHAnsi" w:hAnsiTheme="minorHAnsi" w:cstheme="minorHAnsi"/>
         </w:rPr>
-        <w:t xml:space="preserve">crashes in the same place </w:t>
-      </w:r>
-      <w:proofErr w:type="gramStart"/>
-      <w:r>
-        <w:rPr>
-          <w:rFonts w:asciiTheme="minorHAnsi" w:hAnsiTheme="minorHAnsi" w:cstheme="minorHAnsi"/>
-        </w:rPr>
-        <w:t>( you</w:t>
-      </w:r>
-      <w:proofErr w:type="gramEnd"/>
-      <w:r>
-        <w:rPr>
-          <w:rFonts w:asciiTheme="minorHAnsi" w:hAnsiTheme="minorHAnsi" w:cstheme="minorHAnsi"/>
-        </w:rPr>
-        <w:t xml:space="preserve"> have attached a debugger and you find this). Explain what</w:t>
+        <w:t>crashes in the same place ( you have attached a debugger and you find this). Explain what</w:t>
       </w:r>
       <w:r>
         <w:rPr>
@@ -7910,21 +7397,7 @@
         <w:rPr>
           <w:rFonts w:asciiTheme="minorHAnsi" w:hAnsiTheme="minorHAnsi" w:cstheme="minorHAnsi"/>
         </w:rPr>
-        <w:t xml:space="preserve">Concurrency </w:t>
-      </w:r>
-      <w:proofErr w:type="gramStart"/>
-      <w:r>
-        <w:rPr>
-          <w:rFonts w:asciiTheme="minorHAnsi" w:hAnsiTheme="minorHAnsi" w:cstheme="minorHAnsi"/>
-        </w:rPr>
-        <w:t>Issue :</w:t>
-      </w:r>
-      <w:proofErr w:type="gramEnd"/>
-      <w:r>
-        <w:rPr>
-          <w:rFonts w:asciiTheme="minorHAnsi" w:hAnsiTheme="minorHAnsi" w:cstheme="minorHAnsi"/>
-        </w:rPr>
-        <w:t xml:space="preserve"> Involves multi-threading or asynchronous operations, race conditions or deadlocks could be causing the crashes, Debugging tools that can help include thread sanitizers or logging the state of each thread at various points in your code.</w:t>
+        <w:t>Concurrency Issue : Involves multi-threading or asynchronous operations, race conditions or deadlocks could be causing the crashes, Debugging tools that can help include thread sanitizers or logging the state of each thread at various points in your code.</w:t>
       </w:r>
     </w:p>
     <w:p>
@@ -7942,21 +7415,7 @@
         <w:rPr>
           <w:rFonts w:asciiTheme="minorHAnsi" w:hAnsiTheme="minorHAnsi" w:cstheme="minorHAnsi"/>
         </w:rPr>
-        <w:t xml:space="preserve">Memory </w:t>
-      </w:r>
-      <w:proofErr w:type="gramStart"/>
-      <w:r>
-        <w:rPr>
-          <w:rFonts w:asciiTheme="minorHAnsi" w:hAnsiTheme="minorHAnsi" w:cstheme="minorHAnsi"/>
-        </w:rPr>
-        <w:t>Issue :</w:t>
-      </w:r>
-      <w:proofErr w:type="gramEnd"/>
-      <w:r>
-        <w:rPr>
-          <w:rFonts w:asciiTheme="minorHAnsi" w:hAnsiTheme="minorHAnsi" w:cstheme="minorHAnsi"/>
-        </w:rPr>
-        <w:t xml:space="preserve"> The program might be trying to access memory that shouldn’t,  such as null pointer initialize variable or memory that has been feed out deleted.</w:t>
+        <w:t>Memory Issue : The program might be trying to access memory that shouldn’t,  such as null pointer initialize variable or memory that has been feed out deleted.</w:t>
       </w:r>
     </w:p>
     <w:p>
@@ -8059,16 +7518,8 @@
         <w:rPr>
           <w:lang w:val="en-US"/>
         </w:rPr>
-        <w:t xml:space="preserve">2. Unit </w:t>
-      </w:r>
-      <w:proofErr w:type="gramStart"/>
-      <w:r>
-        <w:rPr>
-          <w:lang w:val="en-US"/>
-        </w:rPr>
-        <w:t>Testing .</w:t>
-      </w:r>
-      <w:proofErr w:type="gramEnd"/>
+        <w:t>2. Unit Testing .</w:t>
+      </w:r>
     </w:p>
     <w:p>
       <w:pPr>

</xml_diff>